<commit_message>
Initial commit — project scaffold and main features
</commit_message>
<xml_diff>
--- a/firequote/quotes/templates_docs/detection_autocad.docx
+++ b/firequote/quotes/templates_docs/detection_autocad.docx
@@ -12,6 +12,8 @@
           <w:lang w:val="en-US" w:eastAsia="en-US"/>
         </w:rPr>
       </w:pPr>
+      <w:bookmarkStart w:id="0" w:name="_Hlk211503991"/>
+      <w:bookmarkStart w:id="1" w:name="_Hlk211508251"/>
       <w:r>
         <w:rPr>
           <w:rFonts w:asciiTheme="majorHAnsi" w:hAnsiTheme="majorHAnsi" w:cs="Arial"/>
@@ -20,8 +22,20 @@
           <w:szCs w:val="22"/>
           <w:lang w:val="en-US"/>
         </w:rPr>
-        <w:t xml:space="preserve">Medellín, </w:t>
-      </w:r>
+        <w:t>Medellín,</w:t>
+      </w:r>
+      <w:bookmarkStart w:id="2" w:name="_Hlk211513919"/>
+      <w:r>
+        <w:rPr>
+          <w:rFonts w:asciiTheme="majorHAnsi" w:hAnsiTheme="majorHAnsi" w:cs="Arial"/>
+          <w:b/>
+          <w:sz w:val="22"/>
+          <w:szCs w:val="22"/>
+          <w:lang w:val="en-US"/>
+        </w:rPr>
+        <w:t xml:space="preserve"> </w:t>
+      </w:r>
+      <w:bookmarkStart w:id="3" w:name="_Hlk211509440"/>
       <w:proofErr w:type="gramStart"/>
       <w:r>
         <w:rPr>
@@ -134,126 +148,32 @@
           <w:b/>
           <w:lang w:val="en-US"/>
         </w:rPr>
-        <w:t xml:space="preserve"> }}:                                                                                                 {{ </w:t>
-      </w:r>
-      <w:proofErr w:type="spellStart"/>
+        <w:t xml:space="preserve"> }}</w:t>
+      </w:r>
       <w:r>
         <w:rPr>
           <w:rFonts w:asciiTheme="majorHAnsi" w:hAnsiTheme="majorHAnsi" w:cs="Arial"/>
           <w:b/>
           <w:lang w:val="en-US"/>
         </w:rPr>
-        <w:t>quote_number</w:t>
-      </w:r>
-      <w:proofErr w:type="spellEnd"/>
+        <w:t xml:space="preserve">:                                                                   </w:t>
+      </w:r>
       <w:r>
         <w:rPr>
           <w:rFonts w:asciiTheme="majorHAnsi" w:hAnsiTheme="majorHAnsi" w:cs="Arial"/>
           <w:b/>
           <w:lang w:val="en-US"/>
         </w:rPr>
-        <w:t>}}</w:t>
-      </w:r>
-    </w:p>
-    <w:p>
-      <w:pPr>
-        <w:spacing w:after="0"/>
-        <w:rPr>
-          <w:rFonts w:asciiTheme="majorHAnsi" w:hAnsiTheme="majorHAnsi" w:cs="Arial"/>
-          <w:lang w:val="en-US"/>
-        </w:rPr>
-      </w:pPr>
-      <w:proofErr w:type="gramStart"/>
-      <w:r>
-        <w:rPr>
-          <w:rFonts w:asciiTheme="majorHAnsi" w:hAnsiTheme="majorHAnsi" w:cs="Arial"/>
-          <w:lang w:val="en-US"/>
-        </w:rPr>
-        <w:t>{{</w:t>
-      </w:r>
-      <w:r>
-        <w:rPr>
-          <w:rFonts w:asciiTheme="majorHAnsi" w:hAnsiTheme="majorHAnsi" w:cs="Arial"/>
-          <w:lang w:val="en-US"/>
-        </w:rPr>
-        <w:t xml:space="preserve"> </w:t>
-      </w:r>
-      <w:proofErr w:type="spellStart"/>
-      <w:r>
-        <w:rPr>
-          <w:rFonts w:asciiTheme="majorHAnsi" w:hAnsiTheme="majorHAnsi" w:cs="Arial"/>
-          <w:lang w:val="en-US"/>
-        </w:rPr>
-        <w:t>client</w:t>
-      </w:r>
-      <w:proofErr w:type="gramEnd"/>
-      <w:r>
-        <w:rPr>
-          <w:rFonts w:asciiTheme="majorHAnsi" w:hAnsiTheme="majorHAnsi" w:cs="Arial"/>
-          <w:lang w:val="en-US"/>
-        </w:rPr>
-        <w:t>_name</w:t>
-      </w:r>
-      <w:proofErr w:type="spellEnd"/>
-      <w:r>
-        <w:rPr>
-          <w:rFonts w:asciiTheme="majorHAnsi" w:hAnsiTheme="majorHAnsi" w:cs="Arial"/>
-          <w:lang w:val="en-US"/>
-        </w:rPr>
-        <w:t xml:space="preserve"> }}</w:t>
-      </w:r>
-    </w:p>
-    <w:p>
-      <w:pPr>
-        <w:spacing w:after="0"/>
-        <w:rPr>
-          <w:rFonts w:asciiTheme="majorHAnsi" w:hAnsiTheme="majorHAnsi" w:cs="Arial"/>
-          <w:lang w:val="en-US"/>
-        </w:rPr>
-      </w:pPr>
-      <w:proofErr w:type="gramStart"/>
-      <w:r>
-        <w:rPr>
-          <w:rFonts w:asciiTheme="majorHAnsi" w:hAnsiTheme="majorHAnsi" w:cs="Arial"/>
-          <w:lang w:val="en-US"/>
-        </w:rPr>
-        <w:t xml:space="preserve">{{ </w:t>
-      </w:r>
-      <w:proofErr w:type="spellStart"/>
-      <w:r>
-        <w:rPr>
-          <w:rFonts w:asciiTheme="majorHAnsi" w:hAnsiTheme="majorHAnsi" w:cs="Arial"/>
-          <w:lang w:val="en-US"/>
-        </w:rPr>
-        <w:t>client</w:t>
-      </w:r>
-      <w:proofErr w:type="gramEnd"/>
-      <w:r>
-        <w:rPr>
-          <w:rFonts w:asciiTheme="majorHAnsi" w:hAnsiTheme="majorHAnsi" w:cs="Arial"/>
-          <w:lang w:val="en-US"/>
-        </w:rPr>
-        <w:t>_position</w:t>
-      </w:r>
-      <w:proofErr w:type="spellEnd"/>
-      <w:r>
-        <w:rPr>
-          <w:rFonts w:asciiTheme="majorHAnsi" w:hAnsiTheme="majorHAnsi" w:cs="Arial"/>
-          <w:lang w:val="en-US"/>
-        </w:rPr>
-        <w:t xml:space="preserve"> }}</w:t>
-      </w:r>
-    </w:p>
-    <w:p>
-      <w:pPr>
-        <w:spacing w:after="0"/>
+        <w:t xml:space="preserve">             </w:t>
+      </w:r>
+      <w:r>
         <w:rPr>
           <w:rFonts w:asciiTheme="majorHAnsi" w:hAnsiTheme="majorHAnsi" w:cs="Arial"/>
           <w:b/>
           <w:lang w:val="en-US"/>
         </w:rPr>
-      </w:pPr>
-      <w:proofErr w:type="gramStart"/>
+        <w:t xml:space="preserve">                              </w:t>
+      </w:r>
       <w:r>
         <w:rPr>
           <w:rFonts w:asciiTheme="majorHAnsi" w:hAnsiTheme="majorHAnsi" w:cs="Arial"/>
@@ -269,24 +189,149 @@
           <w:b/>
           <w:lang w:val="en-US"/>
         </w:rPr>
-        <w:t>client</w:t>
-      </w:r>
-      <w:proofErr w:type="gramEnd"/>
+        <w:t>quote_number</w:t>
+      </w:r>
+      <w:proofErr w:type="spellEnd"/>
       <w:r>
         <w:rPr>
           <w:rFonts w:asciiTheme="majorHAnsi" w:hAnsiTheme="majorHAnsi" w:cs="Arial"/>
           <w:b/>
           <w:lang w:val="en-US"/>
         </w:rPr>
-        <w:t>_company</w:t>
+        <w:t xml:space="preserve"> }}</w:t>
+      </w:r>
+    </w:p>
+    <w:p>
+      <w:pPr>
+        <w:spacing w:after="0"/>
+        <w:rPr>
+          <w:rFonts w:asciiTheme="majorHAnsi" w:hAnsiTheme="majorHAnsi" w:cs="Arial"/>
+          <w:u w:val="single"/>
+          <w:lang w:val="en-US"/>
+        </w:rPr>
+      </w:pPr>
+      <w:proofErr w:type="gramStart"/>
+      <w:r>
+        <w:rPr>
+          <w:rFonts w:asciiTheme="majorHAnsi" w:hAnsiTheme="majorHAnsi" w:cs="Arial"/>
+          <w:lang w:val="en-US"/>
+        </w:rPr>
+        <w:t xml:space="preserve">{{ </w:t>
+      </w:r>
+      <w:proofErr w:type="spellStart"/>
+      <w:r>
+        <w:rPr>
+          <w:rFonts w:asciiTheme="majorHAnsi" w:hAnsiTheme="majorHAnsi" w:cs="Arial"/>
+          <w:lang w:val="en-US"/>
+        </w:rPr>
+        <w:t>client</w:t>
+      </w:r>
+      <w:proofErr w:type="gramEnd"/>
+      <w:r>
+        <w:rPr>
+          <w:rFonts w:asciiTheme="majorHAnsi" w:hAnsiTheme="majorHAnsi" w:cs="Arial"/>
+          <w:lang w:val="en-US"/>
+        </w:rPr>
+        <w:t>_name</w:t>
       </w:r>
       <w:proofErr w:type="spellEnd"/>
       <w:r>
+        <w:rPr>
+          <w:rFonts w:asciiTheme="majorHAnsi" w:hAnsiTheme="majorHAnsi" w:cs="Arial"/>
+          <w:lang w:val="en-US"/>
+        </w:rPr>
+        <w:t xml:space="preserve"> }}</w:t>
+      </w:r>
+    </w:p>
+    <w:p>
+      <w:pPr>
+        <w:spacing w:after="0"/>
+        <w:rPr>
+          <w:rFonts w:asciiTheme="majorHAnsi" w:hAnsiTheme="majorHAnsi" w:cs="Arial"/>
+          <w:bCs/>
+          <w:lang w:val="en-US"/>
+        </w:rPr>
+      </w:pPr>
+      <w:proofErr w:type="gramStart"/>
+      <w:r>
+        <w:rPr>
+          <w:rFonts w:asciiTheme="majorHAnsi" w:hAnsiTheme="majorHAnsi" w:cs="Arial"/>
+          <w:bCs/>
+          <w:lang w:val="en-US"/>
+        </w:rPr>
+        <w:t xml:space="preserve">{{ </w:t>
+      </w:r>
+      <w:proofErr w:type="spellStart"/>
+      <w:r>
+        <w:rPr>
+          <w:rFonts w:asciiTheme="majorHAnsi" w:hAnsiTheme="majorHAnsi" w:cs="Arial"/>
+          <w:bCs/>
+          <w:lang w:val="en-US"/>
+        </w:rPr>
+        <w:t>client</w:t>
+      </w:r>
+      <w:proofErr w:type="gramEnd"/>
+      <w:r>
+        <w:rPr>
+          <w:rFonts w:asciiTheme="majorHAnsi" w:hAnsiTheme="majorHAnsi" w:cs="Arial"/>
+          <w:bCs/>
+          <w:lang w:val="en-US"/>
+        </w:rPr>
+        <w:t>_position</w:t>
+      </w:r>
+      <w:proofErr w:type="spellEnd"/>
+      <w:r>
+        <w:rPr>
+          <w:rFonts w:asciiTheme="majorHAnsi" w:hAnsiTheme="majorHAnsi" w:cs="Arial"/>
+          <w:bCs/>
+          <w:lang w:val="en-US"/>
+        </w:rPr>
+        <w:t xml:space="preserve"> }}</w:t>
+      </w:r>
+    </w:p>
+    <w:p>
+      <w:pPr>
+        <w:spacing w:after="0"/>
         <w:rPr>
           <w:rFonts w:asciiTheme="majorHAnsi" w:hAnsiTheme="majorHAnsi" w:cs="Arial"/>
           <w:b/>
           <w:lang w:val="en-US"/>
         </w:rPr>
+      </w:pPr>
+      <w:proofErr w:type="gramStart"/>
+      <w:r>
+        <w:rPr>
+          <w:rFonts w:asciiTheme="majorHAnsi" w:hAnsiTheme="majorHAnsi" w:cs="Arial"/>
+          <w:b/>
+          <w:lang w:val="en-US"/>
+        </w:rPr>
+        <w:t xml:space="preserve">{{ </w:t>
+      </w:r>
+      <w:proofErr w:type="spellStart"/>
+      <w:r>
+        <w:rPr>
+          <w:rFonts w:asciiTheme="majorHAnsi" w:hAnsiTheme="majorHAnsi" w:cs="Arial"/>
+          <w:b/>
+          <w:lang w:val="en-US"/>
+        </w:rPr>
+        <w:t>client</w:t>
+      </w:r>
+      <w:proofErr w:type="gramEnd"/>
+      <w:r>
+        <w:rPr>
+          <w:rFonts w:asciiTheme="majorHAnsi" w:hAnsiTheme="majorHAnsi" w:cs="Arial"/>
+          <w:b/>
+          <w:lang w:val="en-US"/>
+        </w:rPr>
+        <w:t>_company</w:t>
+      </w:r>
+      <w:proofErr w:type="spellEnd"/>
+      <w:r>
+        <w:rPr>
+          <w:rFonts w:asciiTheme="majorHAnsi" w:hAnsiTheme="majorHAnsi" w:cs="Arial"/>
+          <w:b/>
+          <w:lang w:val="en-US"/>
+        </w:rPr>
         <w:t xml:space="preserve"> }}</w:t>
       </w:r>
     </w:p>
@@ -295,12 +340,14 @@
         <w:spacing w:after="0"/>
         <w:rPr>
           <w:rFonts w:asciiTheme="majorHAnsi" w:hAnsiTheme="majorHAnsi" w:cs="Arial"/>
+          <w:lang w:val="es-MX"/>
         </w:rPr>
       </w:pPr>
       <w:proofErr w:type="gramStart"/>
       <w:r>
         <w:rPr>
           <w:rFonts w:asciiTheme="majorHAnsi" w:hAnsiTheme="majorHAnsi" w:cs="Arial"/>
+          <w:lang w:val="es-MX"/>
         </w:rPr>
         <w:t xml:space="preserve">{{ </w:t>
       </w:r>
@@ -308,6 +355,7 @@
       <w:r>
         <w:rPr>
           <w:rFonts w:asciiTheme="majorHAnsi" w:hAnsiTheme="majorHAnsi" w:cs="Arial"/>
+          <w:lang w:val="es-MX"/>
         </w:rPr>
         <w:t>client</w:t>
       </w:r>
@@ -315,6 +363,7 @@
       <w:r>
         <w:rPr>
           <w:rFonts w:asciiTheme="majorHAnsi" w:hAnsiTheme="majorHAnsi" w:cs="Arial"/>
+          <w:lang w:val="es-MX"/>
         </w:rPr>
         <w:t>_city</w:t>
       </w:r>
@@ -322,16 +371,19 @@
       <w:r>
         <w:rPr>
           <w:rFonts w:asciiTheme="majorHAnsi" w:hAnsiTheme="majorHAnsi" w:cs="Arial"/>
+          <w:lang w:val="es-MX"/>
         </w:rPr>
         <w:t xml:space="preserve"> }}</w:t>
       </w:r>
     </w:p>
+    <w:bookmarkEnd w:id="0"/>
     <w:p>
       <w:pPr>
         <w:spacing w:after="0"/>
         <w:rPr>
           <w:rFonts w:asciiTheme="majorHAnsi" w:hAnsiTheme="majorHAnsi" w:cs="Arial"/>
           <w:b/>
+          <w:lang w:val="es-MX"/>
         </w:rPr>
       </w:pPr>
     </w:p>
@@ -340,6 +392,7 @@
         <w:spacing w:after="0"/>
         <w:rPr>
           <w:rFonts w:asciiTheme="majorHAnsi" w:hAnsiTheme="majorHAnsi" w:cs="Arial"/>
+          <w:lang w:val="es-MX"/>
         </w:rPr>
       </w:pPr>
     </w:p>
@@ -350,21 +403,30 @@
         <w:rPr>
           <w:rFonts w:asciiTheme="majorHAnsi" w:hAnsiTheme="majorHAnsi" w:cs="Arial"/>
           <w:b/>
-        </w:rPr>
-      </w:pPr>
+          <w:u w:val="single"/>
+        </w:rPr>
+      </w:pPr>
+      <w:bookmarkStart w:id="4" w:name="_Hlk211504065"/>
       <w:r>
         <w:rPr>
           <w:rFonts w:asciiTheme="majorHAnsi" w:hAnsiTheme="majorHAnsi" w:cs="Arial"/>
           <w:b/>
         </w:rPr>
-        <w:t>COTIZACION DE LOS DISEÑOS SEGURIDAD HUMANA</w:t>
+        <w:t xml:space="preserve">COTIZACION DE LOS DISEÑOS </w:t>
       </w:r>
       <w:r>
         <w:rPr>
           <w:rFonts w:asciiTheme="majorHAnsi" w:hAnsiTheme="majorHAnsi" w:cs="Arial"/>
           <w:b/>
         </w:rPr>
-        <w:t>, EXTINCIÓN Y DETECCIÓN DE INCENDIOS</w:t>
+        <w:t xml:space="preserve">DE </w:t>
+      </w:r>
+      <w:r>
+        <w:rPr>
+          <w:rFonts w:asciiTheme="majorHAnsi" w:hAnsiTheme="majorHAnsi" w:cs="Arial"/>
+          <w:b/>
+        </w:rPr>
+        <w:t>DETECCIÓN DE INCENDIOS</w:t>
       </w:r>
       <w:r>
         <w:rPr>
@@ -451,7 +513,21 @@
           <w:rFonts w:asciiTheme="majorHAnsi" w:hAnsiTheme="majorHAnsi" w:cs="Arial"/>
           <w:color w:val="222222"/>
         </w:rPr>
-        <w:t>La presente cotización comprende el diseño de protección contra incendios y seguridad humana para el proyecto “</w:t>
+        <w:t xml:space="preserve">La presente cotización comprende el diseño de </w:t>
+      </w:r>
+      <w:r>
+        <w:rPr>
+          <w:rFonts w:asciiTheme="majorHAnsi" w:hAnsiTheme="majorHAnsi" w:cs="Arial"/>
+          <w:color w:val="222222"/>
+        </w:rPr>
+        <w:t>detección de incendios para el proyecto</w:t>
+      </w:r>
+      <w:r>
+        <w:rPr>
+          <w:rFonts w:asciiTheme="majorHAnsi" w:hAnsiTheme="majorHAnsi" w:cs="Arial"/>
+          <w:color w:val="222222"/>
+        </w:rPr>
+        <w:t xml:space="preserve"> “</w:t>
       </w:r>
       <w:proofErr w:type="gramStart"/>
       <w:r>
@@ -565,6 +641,10 @@
         <w:t>.</w:t>
       </w:r>
     </w:p>
+    <w:bookmarkEnd w:id="1"/>
+    <w:bookmarkEnd w:id="2"/>
+    <w:bookmarkEnd w:id="3"/>
+    <w:bookmarkEnd w:id="4"/>
     <w:p>
       <w:pPr>
         <w:widowControl w:val="0"/>
@@ -726,8 +806,7 @@
       <w:pPr>
         <w:pStyle w:val="NormalWeb"/>
         <w:shd w:val="clear" w:color="auto" w:fill="FFFFFF"/>
-        <w:spacing w:before="0" w:beforeAutospacing="0" w:after="0" w:afterAutospacing="0" w:line="276" w:lineRule="auto"/>
-        <w:jc w:val="both"/>
+        <w:contextualSpacing/>
         <w:rPr>
           <w:rFonts w:asciiTheme="majorHAnsi" w:hAnsiTheme="majorHAnsi" w:cs="Arial"/>
           <w:color w:val="222222"/>
@@ -761,6 +840,74 @@
           <w:szCs w:val="22"/>
         </w:rPr>
         <w:t>internacional aplicable al proyecto. Estas normas se listan a continuación:</w:t>
+      </w:r>
+    </w:p>
+    <w:p>
+      <w:pPr>
+        <w:pStyle w:val="NormalWeb"/>
+        <w:shd w:val="clear" w:color="auto" w:fill="FFFFFF"/>
+        <w:contextualSpacing/>
+        <w:rPr>
+          <w:rFonts w:asciiTheme="majorHAnsi" w:hAnsiTheme="majorHAnsi" w:cs="Arial"/>
+          <w:color w:val="222222"/>
+          <w:sz w:val="22"/>
+          <w:szCs w:val="22"/>
+          <w:highlight w:val="cyan"/>
+        </w:rPr>
+      </w:pPr>
+    </w:p>
+    <w:p>
+      <w:pPr>
+        <w:pStyle w:val="NormalWeb"/>
+        <w:shd w:val="clear" w:color="auto" w:fill="FFFFFF"/>
+        <w:spacing w:before="0" w:beforeAutospacing="0" w:after="0" w:afterAutospacing="0"/>
+        <w:contextualSpacing/>
+        <w:rPr>
+          <w:rFonts w:asciiTheme="majorHAnsi" w:eastAsia="Arial Unicode MS" w:hAnsiTheme="majorHAnsi" w:cs="Arial"/>
+          <w:iCs/>
+          <w:kern w:val="1"/>
+          <w:lang w:val="es-MX"/>
+        </w:rPr>
+      </w:pPr>
+      <w:proofErr w:type="gramStart"/>
+      <w:r>
+        <w:rPr>
+          <w:rFonts w:asciiTheme="majorHAnsi" w:eastAsia="Arial Unicode MS" w:hAnsiTheme="majorHAnsi" w:cs="Arial"/>
+          <w:iCs/>
+          <w:kern w:val="1"/>
+          <w:lang w:val="es-MX"/>
+        </w:rPr>
+        <w:t xml:space="preserve">{{ </w:t>
+      </w:r>
+      <w:proofErr w:type="spellStart"/>
+      <w:r>
+        <w:rPr>
+          <w:rFonts w:asciiTheme="majorHAnsi" w:eastAsia="Arial Unicode MS" w:hAnsiTheme="majorHAnsi" w:cs="Arial"/>
+          <w:iCs/>
+          <w:kern w:val="1"/>
+          <w:lang w:val="es-MX"/>
+        </w:rPr>
+        <w:t>reference</w:t>
+      </w:r>
+      <w:proofErr w:type="gramEnd"/>
+      <w:r>
+        <w:rPr>
+          <w:rFonts w:asciiTheme="majorHAnsi" w:eastAsia="Arial Unicode MS" w:hAnsiTheme="majorHAnsi" w:cs="Arial"/>
+          <w:iCs/>
+          <w:kern w:val="1"/>
+          <w:lang w:val="es-MX"/>
+        </w:rPr>
+        <w:t>_norms</w:t>
+      </w:r>
+      <w:proofErr w:type="spellEnd"/>
+      <w:r>
+        <w:rPr>
+          <w:rFonts w:asciiTheme="majorHAnsi" w:eastAsia="Arial Unicode MS" w:hAnsiTheme="majorHAnsi" w:cs="Arial"/>
+          <w:iCs/>
+          <w:kern w:val="1"/>
+          <w:lang w:val="es-MX"/>
+        </w:rPr>
+        <w:t xml:space="preserve"> }}</w:t>
       </w:r>
     </w:p>
     <w:p>
@@ -769,190 +916,6 @@
         <w:shd w:val="clear" w:color="auto" w:fill="FFFFFF"/>
         <w:spacing w:before="0" w:beforeAutospacing="0" w:after="0" w:afterAutospacing="0" w:line="276" w:lineRule="auto"/>
         <w:jc w:val="both"/>
-        <w:rPr>
-          <w:rFonts w:asciiTheme="majorHAnsi" w:hAnsiTheme="majorHAnsi" w:cs="Arial"/>
-          <w:color w:val="222222"/>
-          <w:sz w:val="22"/>
-          <w:szCs w:val="22"/>
-          <w:highlight w:val="cyan"/>
-        </w:rPr>
-      </w:pPr>
-    </w:p>
-    <w:p>
-      <w:pPr>
-        <w:pStyle w:val="NormalWeb"/>
-        <w:shd w:val="clear" w:color="auto" w:fill="FFFFFF"/>
-        <w:spacing w:before="0" w:beforeAutospacing="0" w:after="0" w:afterAutospacing="0" w:line="276" w:lineRule="auto"/>
-        <w:jc w:val="both"/>
-        <w:rPr>
-          <w:rFonts w:asciiTheme="majorHAnsi" w:hAnsiTheme="majorHAnsi" w:cs="Arial"/>
-          <w:color w:val="222222"/>
-          <w:sz w:val="22"/>
-          <w:szCs w:val="22"/>
-          <w:lang w:val="es-MX"/>
-        </w:rPr>
-      </w:pPr>
-      <w:r>
-        <w:rPr>
-          <w:rFonts w:asciiTheme="majorHAnsi" w:hAnsiTheme="majorHAnsi" w:cs="Arial"/>
-          <w:color w:val="222222"/>
-          <w:sz w:val="22"/>
-          <w:szCs w:val="22"/>
-          <w:lang w:val="es-MX"/>
-        </w:rPr>
-        <w:t xml:space="preserve">{% </w:t>
-      </w:r>
-      <w:proofErr w:type="spellStart"/>
-      <w:r>
-        <w:rPr>
-          <w:rFonts w:asciiTheme="majorHAnsi" w:hAnsiTheme="majorHAnsi" w:cs="Arial"/>
-          <w:color w:val="222222"/>
-          <w:sz w:val="22"/>
-          <w:szCs w:val="22"/>
-          <w:lang w:val="es-MX"/>
-        </w:rPr>
-        <w:t>for</w:t>
-      </w:r>
-      <w:proofErr w:type="spellEnd"/>
-      <w:r>
-        <w:rPr>
-          <w:rFonts w:asciiTheme="majorHAnsi" w:hAnsiTheme="majorHAnsi" w:cs="Arial"/>
-          <w:color w:val="222222"/>
-          <w:sz w:val="22"/>
-          <w:szCs w:val="22"/>
-          <w:lang w:val="es-MX"/>
-        </w:rPr>
-        <w:t xml:space="preserve"> </w:t>
-      </w:r>
-      <w:proofErr w:type="spellStart"/>
-      <w:r>
-        <w:rPr>
-          <w:rFonts w:asciiTheme="majorHAnsi" w:hAnsiTheme="majorHAnsi" w:cs="Arial"/>
-          <w:color w:val="222222"/>
-          <w:sz w:val="22"/>
-          <w:szCs w:val="22"/>
-          <w:lang w:val="es-MX"/>
-        </w:rPr>
-        <w:t>norm</w:t>
-      </w:r>
-      <w:proofErr w:type="spellEnd"/>
-      <w:r>
-        <w:rPr>
-          <w:rFonts w:asciiTheme="majorHAnsi" w:hAnsiTheme="majorHAnsi" w:cs="Arial"/>
-          <w:color w:val="222222"/>
-          <w:sz w:val="22"/>
-          <w:szCs w:val="22"/>
-          <w:lang w:val="es-MX"/>
-        </w:rPr>
-        <w:t xml:space="preserve"> in </w:t>
-      </w:r>
-      <w:proofErr w:type="spellStart"/>
-      <w:r>
-        <w:rPr>
-          <w:rFonts w:asciiTheme="majorHAnsi" w:hAnsiTheme="majorHAnsi" w:cs="Arial"/>
-          <w:color w:val="222222"/>
-          <w:sz w:val="22"/>
-          <w:szCs w:val="22"/>
-          <w:lang w:val="es-MX"/>
-        </w:rPr>
-        <w:t>reference_norms</w:t>
-      </w:r>
-      <w:proofErr w:type="spellEnd"/>
-      <w:r>
-        <w:rPr>
-          <w:rFonts w:asciiTheme="majorHAnsi" w:hAnsiTheme="majorHAnsi" w:cs="Arial"/>
-          <w:color w:val="222222"/>
-          <w:sz w:val="22"/>
-          <w:szCs w:val="22"/>
-          <w:lang w:val="es-MX"/>
-        </w:rPr>
-        <w:t xml:space="preserve"> %}</w:t>
-      </w:r>
-    </w:p>
-    <w:p>
-      <w:pPr>
-        <w:pStyle w:val="Prrafodelista"/>
-        <w:numPr>
-          <w:ilvl w:val="0"/>
-          <w:numId w:val="18"/>
-        </w:numPr>
-        <w:autoSpaceDE w:val="0"/>
-        <w:autoSpaceDN w:val="0"/>
-        <w:adjustRightInd w:val="0"/>
-        <w:spacing w:after="0"/>
-        <w:rPr>
-          <w:rFonts w:asciiTheme="majorHAnsi" w:eastAsia="Arial Unicode MS" w:hAnsiTheme="majorHAnsi" w:cs="Arial"/>
-          <w:kern w:val="1"/>
-        </w:rPr>
-      </w:pPr>
-      <w:proofErr w:type="gramStart"/>
-      <w:r>
-        <w:rPr>
-          <w:rFonts w:asciiTheme="majorHAnsi" w:eastAsia="Arial Unicode MS" w:hAnsiTheme="majorHAnsi" w:cs="Arial"/>
-          <w:kern w:val="1"/>
-        </w:rPr>
-        <w:t xml:space="preserve">{{ </w:t>
-      </w:r>
-      <w:proofErr w:type="spellStart"/>
-      <w:r>
-        <w:rPr>
-          <w:rFonts w:asciiTheme="majorHAnsi" w:eastAsia="Arial Unicode MS" w:hAnsiTheme="majorHAnsi" w:cs="Arial"/>
-          <w:kern w:val="1"/>
-        </w:rPr>
-        <w:t>norm</w:t>
-      </w:r>
-      <w:proofErr w:type="spellEnd"/>
-      <w:proofErr w:type="gramEnd"/>
-      <w:r>
-        <w:rPr>
-          <w:rFonts w:asciiTheme="majorHAnsi" w:eastAsia="Arial Unicode MS" w:hAnsiTheme="majorHAnsi" w:cs="Arial"/>
-          <w:kern w:val="1"/>
-        </w:rPr>
-        <w:t xml:space="preserve"> }}</w:t>
-      </w:r>
-    </w:p>
-    <w:p>
-      <w:pPr>
-        <w:autoSpaceDE w:val="0"/>
-        <w:autoSpaceDN w:val="0"/>
-        <w:adjustRightInd w:val="0"/>
-        <w:spacing w:after="0"/>
-        <w:rPr>
-          <w:rFonts w:asciiTheme="majorHAnsi" w:eastAsia="Arial Unicode MS" w:hAnsiTheme="majorHAnsi" w:cs="Arial"/>
-          <w:kern w:val="1"/>
-        </w:rPr>
-      </w:pPr>
-      <w:r>
-        <w:rPr>
-          <w:rFonts w:asciiTheme="majorHAnsi" w:eastAsia="Arial Unicode MS" w:hAnsiTheme="majorHAnsi" w:cs="Arial"/>
-          <w:kern w:val="1"/>
-        </w:rPr>
-        <w:t xml:space="preserve">{% </w:t>
-      </w:r>
-      <w:proofErr w:type="spellStart"/>
-      <w:r>
-        <w:rPr>
-          <w:rFonts w:asciiTheme="majorHAnsi" w:eastAsia="Arial Unicode MS" w:hAnsiTheme="majorHAnsi" w:cs="Arial"/>
-          <w:kern w:val="1"/>
-        </w:rPr>
-        <w:t>endfor</w:t>
-      </w:r>
-      <w:proofErr w:type="spellEnd"/>
-      <w:r>
-        <w:rPr>
-          <w:rFonts w:asciiTheme="majorHAnsi" w:eastAsia="Arial Unicode MS" w:hAnsiTheme="majorHAnsi" w:cs="Arial"/>
-          <w:kern w:val="1"/>
-        </w:rPr>
-        <w:t xml:space="preserve"> %}</w:t>
-      </w:r>
-    </w:p>
-    <w:p>
-      <w:pPr>
-        <w:autoSpaceDE w:val="0"/>
-        <w:autoSpaceDN w:val="0"/>
-        <w:adjustRightInd w:val="0"/>
-        <w:spacing w:after="0"/>
-        <w:ind w:left="360"/>
         <w:rPr>
           <w:rFonts w:asciiTheme="majorHAnsi" w:eastAsia="Arial Unicode MS" w:hAnsiTheme="majorHAnsi" w:cs="Arial"/>
           <w:kern w:val="1"/>
@@ -1135,7 +1098,6 @@
           <w:rFonts w:asciiTheme="majorHAnsi" w:hAnsiTheme="majorHAnsi" w:cstheme="minorHAnsi"/>
           <w:color w:val="222222"/>
         </w:rPr>
-        <w:lastRenderedPageBreak/>
         <w:t>aplicable</w:t>
       </w:r>
       <w:r>
@@ -1225,6 +1187,7 @@
           <w:sz w:val="22"/>
           <w:szCs w:val="22"/>
         </w:rPr>
+        <w:lastRenderedPageBreak/>
         <w:t xml:space="preserve">Luego se </w:t>
       </w:r>
       <w:r>
@@ -1385,6 +1348,93 @@
           <w:numId w:val="4"/>
         </w:numPr>
         <w:shd w:val="clear" w:color="auto" w:fill="FFFFFF"/>
+        <w:spacing w:after="0" w:afterAutospacing="0"/>
+        <w:contextualSpacing/>
+        <w:rPr>
+          <w:rFonts w:asciiTheme="majorHAnsi" w:hAnsiTheme="majorHAnsi" w:cs="Arial"/>
+          <w:color w:val="222222"/>
+          <w:sz w:val="22"/>
+          <w:szCs w:val="22"/>
+        </w:rPr>
+      </w:pPr>
+      <w:r>
+        <w:rPr>
+          <w:rFonts w:asciiTheme="majorHAnsi" w:hAnsiTheme="majorHAnsi" w:cs="Arial"/>
+          <w:color w:val="222222"/>
+          <w:sz w:val="22"/>
+          <w:szCs w:val="22"/>
+        </w:rPr>
+        <w:t>Descripción detallada de las actividades que se realizarán en cada área</w:t>
+      </w:r>
+      <w:r>
+        <w:rPr>
+          <w:rFonts w:asciiTheme="majorHAnsi" w:hAnsiTheme="majorHAnsi" w:cs="Arial"/>
+          <w:color w:val="222222"/>
+          <w:sz w:val="22"/>
+          <w:szCs w:val="22"/>
+        </w:rPr>
+        <w:t>.</w:t>
+      </w:r>
+    </w:p>
+    <w:p>
+      <w:pPr>
+        <w:pStyle w:val="NormalWeb"/>
+        <w:shd w:val="clear" w:color="auto" w:fill="FFFFFF"/>
+        <w:spacing w:after="0" w:afterAutospacing="0"/>
+        <w:ind w:left="360"/>
+        <w:contextualSpacing/>
+        <w:rPr>
+          <w:rFonts w:asciiTheme="majorHAnsi" w:hAnsiTheme="majorHAnsi" w:cs="Arial"/>
+          <w:color w:val="222222"/>
+          <w:sz w:val="22"/>
+          <w:szCs w:val="22"/>
+        </w:rPr>
+      </w:pPr>
+      <w:proofErr w:type="gramStart"/>
+      <w:r>
+        <w:rPr>
+          <w:rFonts w:asciiTheme="majorHAnsi" w:hAnsiTheme="majorHAnsi" w:cs="Arial"/>
+          <w:color w:val="222222"/>
+          <w:sz w:val="22"/>
+          <w:szCs w:val="22"/>
+        </w:rPr>
+        <w:t xml:space="preserve">{{ </w:t>
+      </w:r>
+      <w:proofErr w:type="spellStart"/>
+      <w:r>
+        <w:rPr>
+          <w:rFonts w:asciiTheme="majorHAnsi" w:hAnsiTheme="majorHAnsi" w:cs="Arial"/>
+          <w:color w:val="222222"/>
+          <w:sz w:val="22"/>
+          <w:szCs w:val="22"/>
+        </w:rPr>
+        <w:t>client</w:t>
+      </w:r>
+      <w:proofErr w:type="gramEnd"/>
+      <w:r>
+        <w:rPr>
+          <w:rFonts w:asciiTheme="majorHAnsi" w:hAnsiTheme="majorHAnsi" w:cs="Arial"/>
+          <w:color w:val="222222"/>
+          <w:sz w:val="22"/>
+          <w:szCs w:val="22"/>
+        </w:rPr>
+        <w:t>_requirements</w:t>
+      </w:r>
+      <w:proofErr w:type="spellEnd"/>
+      <w:r>
+        <w:rPr>
+          <w:rFonts w:asciiTheme="majorHAnsi" w:hAnsiTheme="majorHAnsi" w:cs="Arial"/>
+          <w:color w:val="222222"/>
+          <w:sz w:val="22"/>
+          <w:szCs w:val="22"/>
+        </w:rPr>
+        <w:t xml:space="preserve"> }}</w:t>
+      </w:r>
+    </w:p>
+    <w:p>
+      <w:pPr>
+        <w:pStyle w:val="NormalWeb"/>
+        <w:shd w:val="clear" w:color="auto" w:fill="FFFFFF"/>
         <w:spacing w:after="0" w:afterAutospacing="0" w:line="276" w:lineRule="auto"/>
         <w:jc w:val="both"/>
         <w:rPr>
@@ -1392,75 +1442,9 @@
           <w:color w:val="222222"/>
           <w:sz w:val="22"/>
           <w:szCs w:val="22"/>
-        </w:rPr>
-      </w:pPr>
-      <w:r>
-        <w:rPr>
-          <w:rFonts w:asciiTheme="majorHAnsi" w:hAnsiTheme="majorHAnsi" w:cs="Arial"/>
-          <w:color w:val="222222"/>
-          <w:sz w:val="22"/>
-          <w:szCs w:val="22"/>
-        </w:rPr>
-        <w:t xml:space="preserve">Descripción detallada de las actividades que se realizarán en cada </w:t>
-      </w:r>
-      <w:proofErr w:type="gramStart"/>
-      <w:r>
-        <w:rPr>
-          <w:rFonts w:asciiTheme="majorHAnsi" w:hAnsiTheme="majorHAnsi" w:cs="Arial"/>
-          <w:color w:val="222222"/>
-          <w:sz w:val="22"/>
-          <w:szCs w:val="22"/>
-        </w:rPr>
-        <w:t>área</w:t>
-      </w:r>
-      <w:r>
-        <w:rPr>
-          <w:rFonts w:asciiTheme="majorHAnsi" w:hAnsiTheme="majorHAnsi" w:cs="Arial"/>
-          <w:color w:val="222222"/>
-          <w:sz w:val="22"/>
-          <w:szCs w:val="22"/>
-        </w:rPr>
-        <w:t>.</w:t>
-      </w:r>
-      <w:r>
-        <w:rPr>
-          <w:rFonts w:asciiTheme="majorHAnsi" w:hAnsiTheme="majorHAnsi" w:cs="Arial"/>
-          <w:color w:val="222222"/>
-          <w:sz w:val="22"/>
-          <w:szCs w:val="22"/>
-        </w:rPr>
-        <w:t>{</w:t>
-      </w:r>
-      <w:proofErr w:type="gramEnd"/>
-      <w:r>
-        <w:rPr>
-          <w:rFonts w:asciiTheme="majorHAnsi" w:hAnsiTheme="majorHAnsi" w:cs="Arial"/>
-          <w:color w:val="222222"/>
-          <w:sz w:val="22"/>
-          <w:szCs w:val="22"/>
-        </w:rPr>
-        <w:t xml:space="preserve">{ </w:t>
-      </w:r>
-      <w:proofErr w:type="spellStart"/>
-      <w:r>
-        <w:rPr>
-          <w:rFonts w:asciiTheme="majorHAnsi" w:hAnsiTheme="majorHAnsi" w:cs="Arial"/>
-          <w:color w:val="222222"/>
-          <w:sz w:val="22"/>
-          <w:szCs w:val="22"/>
-        </w:rPr>
-        <w:t>client_requirements</w:t>
-      </w:r>
-      <w:proofErr w:type="spellEnd"/>
-      <w:r>
-        <w:rPr>
-          <w:rFonts w:asciiTheme="majorHAnsi" w:hAnsiTheme="majorHAnsi" w:cs="Arial"/>
-          <w:color w:val="222222"/>
-          <w:sz w:val="22"/>
-          <w:szCs w:val="22"/>
-        </w:rPr>
-        <w:t xml:space="preserve"> }}</w:t>
-      </w:r>
+          <w:u w:val="single"/>
+        </w:rPr>
+      </w:pPr>
     </w:p>
     <w:p>
       <w:pPr>
@@ -1811,8 +1795,7 @@
           <w:numId w:val="4"/>
         </w:numPr>
         <w:shd w:val="clear" w:color="auto" w:fill="FFFFFF"/>
-        <w:spacing w:before="0" w:beforeAutospacing="0" w:after="0" w:afterAutospacing="0" w:line="276" w:lineRule="auto"/>
-        <w:jc w:val="both"/>
+        <w:contextualSpacing/>
         <w:rPr>
           <w:rFonts w:asciiTheme="majorHAnsi" w:hAnsiTheme="majorHAnsi" w:cstheme="minorHAnsi"/>
           <w:color w:val="222222"/>
@@ -1847,6 +1830,20 @@
         </w:rPr>
         <w:t xml:space="preserve"> </w:t>
       </w:r>
+    </w:p>
+    <w:p>
+      <w:pPr>
+        <w:pStyle w:val="NormalWeb"/>
+        <w:shd w:val="clear" w:color="auto" w:fill="FFFFFF"/>
+        <w:ind w:left="360"/>
+        <w:contextualSpacing/>
+        <w:rPr>
+          <w:rFonts w:asciiTheme="majorHAnsi" w:hAnsiTheme="majorHAnsi" w:cstheme="minorHAnsi"/>
+          <w:color w:val="222222"/>
+          <w:sz w:val="22"/>
+          <w:szCs w:val="22"/>
+        </w:rPr>
+      </w:pPr>
       <w:proofErr w:type="gramStart"/>
       <w:r>
         <w:rPr>
@@ -2052,8 +2049,8 @@
           <w:numId w:val="4"/>
         </w:numPr>
         <w:shd w:val="clear" w:color="auto" w:fill="FFFFFF"/>
-        <w:spacing w:after="0" w:afterAutospacing="0" w:line="276" w:lineRule="auto"/>
-        <w:jc w:val="both"/>
+        <w:spacing w:after="0" w:afterAutospacing="0"/>
+        <w:contextualSpacing/>
         <w:rPr>
           <w:rFonts w:asciiTheme="majorHAnsi" w:hAnsiTheme="majorHAnsi" w:cs="Arial"/>
           <w:color w:val="222222"/>
@@ -2079,8 +2076,8 @@
           <w:numId w:val="4"/>
         </w:numPr>
         <w:shd w:val="clear" w:color="auto" w:fill="FFFFFF"/>
-        <w:spacing w:after="0" w:afterAutospacing="0" w:line="276" w:lineRule="auto"/>
-        <w:jc w:val="both"/>
+        <w:spacing w:after="0" w:afterAutospacing="0"/>
+        <w:contextualSpacing/>
         <w:rPr>
           <w:rFonts w:asciiTheme="majorHAnsi" w:hAnsiTheme="majorHAnsi" w:cs="Arial"/>
           <w:color w:val="222222"/>
@@ -2124,8 +2121,8 @@
           <w:numId w:val="4"/>
         </w:numPr>
         <w:shd w:val="clear" w:color="auto" w:fill="FFFFFF"/>
-        <w:spacing w:after="0" w:afterAutospacing="0" w:line="276" w:lineRule="auto"/>
-        <w:jc w:val="both"/>
+        <w:spacing w:after="0" w:afterAutospacing="0"/>
+        <w:contextualSpacing/>
         <w:rPr>
           <w:rFonts w:asciiTheme="majorHAnsi" w:hAnsiTheme="majorHAnsi" w:cs="Arial"/>
           <w:color w:val="222222"/>
@@ -2162,6 +2159,21 @@
         </w:rPr>
         <w:t xml:space="preserve"> que entregará el constructor.</w:t>
       </w:r>
+    </w:p>
+    <w:p>
+      <w:pPr>
+        <w:pStyle w:val="NormalWeb"/>
+        <w:shd w:val="clear" w:color="auto" w:fill="FFFFFF"/>
+        <w:spacing w:after="0" w:afterAutospacing="0"/>
+        <w:ind w:left="360"/>
+        <w:contextualSpacing/>
+        <w:rPr>
+          <w:rFonts w:asciiTheme="majorHAnsi" w:hAnsiTheme="majorHAnsi" w:cs="Arial"/>
+          <w:color w:val="222222"/>
+          <w:sz w:val="22"/>
+          <w:szCs w:val="22"/>
+        </w:rPr>
+      </w:pPr>
       <w:r>
         <w:rPr>
           <w:rFonts w:asciiTheme="majorHAnsi" w:hAnsiTheme="majorHAnsi" w:cs="Arial"/>
@@ -2211,17 +2223,326 @@
         </w:rPr>
         <w:t xml:space="preserve"> }}</w:t>
       </w:r>
+    </w:p>
+    <w:p>
+      <w:pPr>
+        <w:pStyle w:val="NormalWeb"/>
+        <w:shd w:val="clear" w:color="auto" w:fill="FFFFFF"/>
+        <w:spacing w:after="0" w:afterAutospacing="0"/>
+        <w:rPr>
+          <w:rFonts w:asciiTheme="majorHAnsi" w:hAnsiTheme="majorHAnsi" w:cs="Arial"/>
+          <w:color w:val="222222"/>
+          <w:sz w:val="22"/>
+          <w:szCs w:val="22"/>
+          <w:u w:val="single"/>
+        </w:rPr>
+      </w:pPr>
     </w:p>
     <w:p>
       <w:pPr>
         <w:pStyle w:val="NormalWeb"/>
         <w:numPr>
           <w:ilvl w:val="0"/>
-          <w:numId w:val="4"/>
+          <w:numId w:val="8"/>
         </w:numPr>
         <w:shd w:val="clear" w:color="auto" w:fill="FFFFFF"/>
-        <w:spacing w:after="0" w:afterAutospacing="0" w:line="276" w:lineRule="auto"/>
+        <w:spacing w:before="0" w:beforeAutospacing="0" w:after="0" w:afterAutospacing="0"/>
+        <w:textAlignment w:val="baseline"/>
+        <w:rPr>
+          <w:rFonts w:asciiTheme="majorHAnsi" w:hAnsiTheme="majorHAnsi" w:cs="Arial"/>
+          <w:caps/>
+          <w:color w:val="222222"/>
+          <w:sz w:val="22"/>
+          <w:szCs w:val="22"/>
+        </w:rPr>
+      </w:pPr>
+      <w:r>
+        <w:rPr>
+          <w:rFonts w:asciiTheme="majorHAnsi" w:hAnsiTheme="majorHAnsi" w:cs="Arial"/>
+          <w:b/>
+          <w:bCs/>
+          <w:caps/>
+          <w:color w:val="222222"/>
+          <w:sz w:val="22"/>
+          <w:szCs w:val="22"/>
+        </w:rPr>
+        <w:t>Valor de la oferta.</w:t>
+      </w:r>
+    </w:p>
+    <w:p>
+      <w:pPr>
+        <w:pStyle w:val="NormalWeb"/>
+        <w:shd w:val="clear" w:color="auto" w:fill="FFFFFF"/>
+        <w:spacing w:before="0" w:beforeAutospacing="0" w:after="0" w:afterAutospacing="0" w:line="276" w:lineRule="auto"/>
         <w:jc w:val="both"/>
+        <w:textAlignment w:val="baseline"/>
+        <w:rPr>
+          <w:rFonts w:asciiTheme="majorHAnsi" w:hAnsiTheme="majorHAnsi" w:cs="Arial"/>
+          <w:bCs/>
+          <w:color w:val="222222"/>
+          <w:sz w:val="22"/>
+          <w:szCs w:val="22"/>
+        </w:rPr>
+      </w:pPr>
+    </w:p>
+    <w:p>
+      <w:pPr>
+        <w:pStyle w:val="NormalWeb"/>
+        <w:shd w:val="clear" w:color="auto" w:fill="FFFFFF"/>
+        <w:spacing w:before="0" w:beforeAutospacing="0" w:after="0" w:afterAutospacing="0" w:line="276" w:lineRule="auto"/>
+        <w:jc w:val="both"/>
+        <w:textAlignment w:val="baseline"/>
+        <w:rPr>
+          <w:rFonts w:asciiTheme="majorHAnsi" w:hAnsiTheme="majorHAnsi" w:cs="Arial"/>
+          <w:bCs/>
+          <w:color w:val="222222"/>
+          <w:sz w:val="22"/>
+          <w:szCs w:val="22"/>
+        </w:rPr>
+      </w:pPr>
+      <w:bookmarkStart w:id="5" w:name="_Hlk211507778"/>
+      <w:proofErr w:type="gramStart"/>
+      <w:r>
+        <w:rPr>
+          <w:rFonts w:asciiTheme="majorHAnsi" w:hAnsiTheme="majorHAnsi" w:cs="Arial"/>
+          <w:bCs/>
+          <w:color w:val="222222"/>
+          <w:sz w:val="22"/>
+          <w:szCs w:val="22"/>
+        </w:rPr>
+        <w:t xml:space="preserve">{{ </w:t>
+      </w:r>
+      <w:proofErr w:type="spellStart"/>
+      <w:r>
+        <w:rPr>
+          <w:rFonts w:asciiTheme="majorHAnsi" w:hAnsiTheme="majorHAnsi" w:cs="Arial"/>
+          <w:bCs/>
+          <w:color w:val="222222"/>
+          <w:sz w:val="22"/>
+          <w:szCs w:val="22"/>
+        </w:rPr>
+        <w:t>total</w:t>
+      </w:r>
+      <w:proofErr w:type="gramEnd"/>
+      <w:r>
+        <w:rPr>
+          <w:rFonts w:asciiTheme="majorHAnsi" w:hAnsiTheme="majorHAnsi" w:cs="Arial"/>
+          <w:bCs/>
+          <w:color w:val="222222"/>
+          <w:sz w:val="22"/>
+          <w:szCs w:val="22"/>
+        </w:rPr>
+        <w:t>_value_text</w:t>
+      </w:r>
+      <w:proofErr w:type="spellEnd"/>
+      <w:r>
+        <w:rPr>
+          <w:rFonts w:asciiTheme="majorHAnsi" w:hAnsiTheme="majorHAnsi" w:cs="Arial"/>
+          <w:bCs/>
+          <w:color w:val="222222"/>
+          <w:sz w:val="22"/>
+          <w:szCs w:val="22"/>
+        </w:rPr>
+        <w:t xml:space="preserve"> }}</w:t>
+      </w:r>
+    </w:p>
+    <w:bookmarkEnd w:id="5"/>
+    <w:p>
+      <w:pPr>
+        <w:pStyle w:val="NormalWeb"/>
+        <w:shd w:val="clear" w:color="auto" w:fill="FFFFFF"/>
+        <w:spacing w:before="0" w:beforeAutospacing="0" w:after="0" w:afterAutospacing="0" w:line="276" w:lineRule="auto"/>
+        <w:jc w:val="both"/>
+        <w:textAlignment w:val="baseline"/>
+        <w:rPr>
+          <w:rFonts w:asciiTheme="majorHAnsi" w:hAnsiTheme="majorHAnsi" w:cs="Arial"/>
+          <w:bCs/>
+          <w:color w:val="222222"/>
+          <w:sz w:val="22"/>
+          <w:szCs w:val="22"/>
+        </w:rPr>
+      </w:pPr>
+    </w:p>
+    <w:p>
+      <w:pPr>
+        <w:pStyle w:val="NormalWeb"/>
+        <w:shd w:val="clear" w:color="auto" w:fill="FFFFFF"/>
+        <w:spacing w:before="0" w:beforeAutospacing="0" w:after="120" w:afterAutospacing="0"/>
+        <w:contextualSpacing/>
+        <w:textAlignment w:val="baseline"/>
+        <w:rPr>
+          <w:rFonts w:asciiTheme="majorHAnsi" w:hAnsiTheme="majorHAnsi" w:cs="Arial"/>
+          <w:color w:val="222222"/>
+          <w:sz w:val="22"/>
+          <w:szCs w:val="22"/>
+        </w:rPr>
+      </w:pPr>
+      <w:r>
+        <w:rPr>
+          <w:rFonts w:asciiTheme="majorHAnsi" w:hAnsiTheme="majorHAnsi" w:cs="Arial"/>
+          <w:b/>
+          <w:bCs/>
+          <w:color w:val="222222"/>
+          <w:sz w:val="22"/>
+          <w:szCs w:val="22"/>
+        </w:rPr>
+        <w:lastRenderedPageBreak/>
+        <w:t xml:space="preserve">Nota: </w:t>
+      </w:r>
+      <w:r>
+        <w:rPr>
+          <w:rFonts w:asciiTheme="majorHAnsi" w:hAnsiTheme="majorHAnsi" w:cs="Arial"/>
+          <w:color w:val="222222"/>
+          <w:sz w:val="22"/>
+          <w:szCs w:val="22"/>
+        </w:rPr>
+        <w:t>Los precios arriba mencionados son para el año 202</w:t>
+      </w:r>
+      <w:r>
+        <w:rPr>
+          <w:rFonts w:asciiTheme="majorHAnsi" w:hAnsiTheme="majorHAnsi" w:cs="Arial"/>
+          <w:color w:val="222222"/>
+          <w:sz w:val="22"/>
+          <w:szCs w:val="22"/>
+        </w:rPr>
+        <w:t>5</w:t>
+      </w:r>
+      <w:r>
+        <w:rPr>
+          <w:rFonts w:asciiTheme="majorHAnsi" w:hAnsiTheme="majorHAnsi" w:cs="Arial"/>
+          <w:color w:val="222222"/>
+          <w:sz w:val="22"/>
+          <w:szCs w:val="22"/>
+        </w:rPr>
+        <w:t xml:space="preserve">, </w:t>
+      </w:r>
+      <w:proofErr w:type="gramStart"/>
+      <w:r>
+        <w:rPr>
+          <w:rFonts w:asciiTheme="majorHAnsi" w:hAnsiTheme="majorHAnsi" w:cs="Arial"/>
+          <w:color w:val="222222"/>
+          <w:sz w:val="22"/>
+          <w:szCs w:val="22"/>
+        </w:rPr>
+        <w:t>en caso que</w:t>
+      </w:r>
+      <w:proofErr w:type="gramEnd"/>
+      <w:r>
+        <w:rPr>
+          <w:rFonts w:asciiTheme="majorHAnsi" w:hAnsiTheme="majorHAnsi" w:cs="Arial"/>
+          <w:color w:val="222222"/>
+          <w:sz w:val="22"/>
+          <w:szCs w:val="22"/>
+        </w:rPr>
+        <w:t xml:space="preserve"> el proyecto se extienda en duración a años siguientes, </w:t>
+      </w:r>
+      <w:r>
+        <w:rPr>
+          <w:rFonts w:asciiTheme="majorHAnsi" w:hAnsiTheme="majorHAnsi" w:cs="Arial"/>
+          <w:color w:val="222222"/>
+          <w:sz w:val="22"/>
+          <w:szCs w:val="22"/>
+        </w:rPr>
+        <w:t xml:space="preserve">o que la factura sea emitida en años siguientes, </w:t>
+      </w:r>
+      <w:r>
+        <w:rPr>
+          <w:rFonts w:asciiTheme="majorHAnsi" w:hAnsiTheme="majorHAnsi" w:cs="Arial"/>
+          <w:color w:val="222222"/>
+          <w:sz w:val="22"/>
+          <w:szCs w:val="22"/>
+        </w:rPr>
+        <w:t>los valores se incrementarán en el IPC + 3 puntos porcentuales</w:t>
+      </w:r>
+      <w:r>
+        <w:rPr>
+          <w:rFonts w:asciiTheme="majorHAnsi" w:hAnsiTheme="majorHAnsi" w:cs="Arial"/>
+          <w:color w:val="222222"/>
+          <w:sz w:val="22"/>
+          <w:szCs w:val="22"/>
+        </w:rPr>
+        <w:t>.</w:t>
+      </w:r>
+    </w:p>
+    <w:p>
+      <w:pPr>
+        <w:pStyle w:val="NormalWeb"/>
+        <w:shd w:val="clear" w:color="auto" w:fill="FFFFFF"/>
+        <w:spacing w:before="0" w:beforeAutospacing="0" w:after="120" w:afterAutospacing="0"/>
+        <w:contextualSpacing/>
+        <w:textAlignment w:val="baseline"/>
+        <w:rPr>
+          <w:rFonts w:asciiTheme="majorHAnsi" w:hAnsiTheme="majorHAnsi" w:cs="Arial"/>
+          <w:color w:val="222222"/>
+          <w:sz w:val="22"/>
+          <w:szCs w:val="22"/>
+        </w:rPr>
+      </w:pPr>
+    </w:p>
+    <w:p>
+      <w:pPr>
+        <w:pStyle w:val="NormalWeb"/>
+        <w:shd w:val="clear" w:color="auto" w:fill="FFFFFF"/>
+        <w:spacing w:before="0" w:beforeAutospacing="0" w:after="0" w:afterAutospacing="0"/>
+        <w:contextualSpacing/>
+        <w:textAlignment w:val="baseline"/>
+        <w:rPr>
+          <w:rFonts w:asciiTheme="majorHAnsi" w:hAnsiTheme="majorHAnsi" w:cs="Arial"/>
+          <w:color w:val="222222"/>
+          <w:sz w:val="22"/>
+          <w:szCs w:val="22"/>
+        </w:rPr>
+      </w:pPr>
+      <w:bookmarkStart w:id="6" w:name="_Hlk211509805"/>
+      <w:proofErr w:type="gramStart"/>
+      <w:r>
+        <w:rPr>
+          <w:rFonts w:asciiTheme="majorHAnsi" w:hAnsiTheme="majorHAnsi" w:cs="Arial"/>
+          <w:color w:val="222222"/>
+          <w:sz w:val="22"/>
+          <w:szCs w:val="22"/>
+        </w:rPr>
+        <w:t xml:space="preserve">{{ </w:t>
+      </w:r>
+      <w:proofErr w:type="spellStart"/>
+      <w:r>
+        <w:rPr>
+          <w:rFonts w:asciiTheme="majorHAnsi" w:hAnsiTheme="majorHAnsi" w:cs="Arial"/>
+          <w:color w:val="222222"/>
+          <w:sz w:val="22"/>
+          <w:szCs w:val="22"/>
+        </w:rPr>
+        <w:t>additional</w:t>
+      </w:r>
+      <w:proofErr w:type="gramEnd"/>
+      <w:r>
+        <w:rPr>
+          <w:rFonts w:asciiTheme="majorHAnsi" w:hAnsiTheme="majorHAnsi" w:cs="Arial"/>
+          <w:color w:val="222222"/>
+          <w:sz w:val="22"/>
+          <w:szCs w:val="22"/>
+        </w:rPr>
+        <w:t>_notes</w:t>
+      </w:r>
+      <w:proofErr w:type="spellEnd"/>
+      <w:r>
+        <w:rPr>
+          <w:rFonts w:asciiTheme="majorHAnsi" w:hAnsiTheme="majorHAnsi" w:cs="Arial"/>
+          <w:color w:val="222222"/>
+          <w:sz w:val="22"/>
+          <w:szCs w:val="22"/>
+        </w:rPr>
+        <w:t xml:space="preserve"> }}</w:t>
+      </w:r>
+      <w:bookmarkEnd w:id="6"/>
+    </w:p>
+    <w:p>
+      <w:pPr>
+        <w:pStyle w:val="NormalWeb"/>
+        <w:shd w:val="clear" w:color="auto" w:fill="FFFFFF"/>
+        <w:spacing w:before="0" w:beforeAutospacing="0" w:after="0" w:afterAutospacing="0" w:line="276" w:lineRule="auto"/>
+        <w:jc w:val="both"/>
+        <w:textAlignment w:val="baseline"/>
         <w:rPr>
           <w:rFonts w:asciiTheme="majorHAnsi" w:hAnsiTheme="majorHAnsi" w:cs="Arial"/>
           <w:color w:val="222222"/>
@@ -2259,246 +2580,6 @@
           <w:sz w:val="22"/>
           <w:szCs w:val="22"/>
         </w:rPr>
-        <w:t>Valor de la oferta.</w:t>
-      </w:r>
-    </w:p>
-    <w:p>
-      <w:pPr>
-        <w:pStyle w:val="NormalWeb"/>
-        <w:shd w:val="clear" w:color="auto" w:fill="FFFFFF"/>
-        <w:spacing w:before="0" w:beforeAutospacing="0" w:after="0" w:afterAutospacing="0" w:line="276" w:lineRule="auto"/>
-        <w:jc w:val="both"/>
-        <w:textAlignment w:val="baseline"/>
-        <w:rPr>
-          <w:rFonts w:asciiTheme="majorHAnsi" w:hAnsiTheme="majorHAnsi" w:cs="Arial"/>
-          <w:bCs/>
-          <w:color w:val="222222"/>
-          <w:sz w:val="22"/>
-          <w:szCs w:val="22"/>
-        </w:rPr>
-      </w:pPr>
-    </w:p>
-    <w:p>
-      <w:pPr>
-        <w:pStyle w:val="NormalWeb"/>
-        <w:shd w:val="clear" w:color="auto" w:fill="FFFFFF"/>
-        <w:spacing w:before="0" w:beforeAutospacing="0" w:after="0" w:afterAutospacing="0" w:line="276" w:lineRule="auto"/>
-        <w:jc w:val="both"/>
-        <w:textAlignment w:val="baseline"/>
-        <w:rPr>
-          <w:rFonts w:asciiTheme="majorHAnsi" w:hAnsiTheme="majorHAnsi" w:cs="Arial"/>
-          <w:bCs/>
-          <w:color w:val="222222"/>
-          <w:sz w:val="22"/>
-          <w:szCs w:val="22"/>
-        </w:rPr>
-      </w:pPr>
-      <w:proofErr w:type="gramStart"/>
-      <w:r>
-        <w:rPr>
-          <w:rFonts w:asciiTheme="majorHAnsi" w:hAnsiTheme="majorHAnsi" w:cs="Arial"/>
-          <w:bCs/>
-          <w:color w:val="222222"/>
-          <w:sz w:val="22"/>
-          <w:szCs w:val="22"/>
-        </w:rPr>
-        <w:t xml:space="preserve">{{ </w:t>
-      </w:r>
-      <w:proofErr w:type="spellStart"/>
-      <w:r>
-        <w:rPr>
-          <w:rFonts w:asciiTheme="majorHAnsi" w:hAnsiTheme="majorHAnsi" w:cs="Arial"/>
-          <w:bCs/>
-          <w:color w:val="222222"/>
-          <w:sz w:val="22"/>
-          <w:szCs w:val="22"/>
-        </w:rPr>
-        <w:t>total</w:t>
-      </w:r>
-      <w:proofErr w:type="gramEnd"/>
-      <w:r>
-        <w:rPr>
-          <w:rFonts w:asciiTheme="majorHAnsi" w:hAnsiTheme="majorHAnsi" w:cs="Arial"/>
-          <w:bCs/>
-          <w:color w:val="222222"/>
-          <w:sz w:val="22"/>
-          <w:szCs w:val="22"/>
-        </w:rPr>
-        <w:t>_value_text</w:t>
-      </w:r>
-      <w:proofErr w:type="spellEnd"/>
-      <w:r>
-        <w:rPr>
-          <w:rFonts w:asciiTheme="majorHAnsi" w:hAnsiTheme="majorHAnsi" w:cs="Arial"/>
-          <w:bCs/>
-          <w:color w:val="222222"/>
-          <w:sz w:val="22"/>
-          <w:szCs w:val="22"/>
-        </w:rPr>
-        <w:t xml:space="preserve"> }}</w:t>
-      </w:r>
-    </w:p>
-    <w:p>
-      <w:pPr>
-        <w:pStyle w:val="NormalWeb"/>
-        <w:shd w:val="clear" w:color="auto" w:fill="FFFFFF"/>
-        <w:spacing w:before="0" w:beforeAutospacing="0" w:after="0" w:afterAutospacing="0" w:line="276" w:lineRule="auto"/>
-        <w:jc w:val="both"/>
-        <w:textAlignment w:val="baseline"/>
-        <w:rPr>
-          <w:rFonts w:asciiTheme="majorHAnsi" w:hAnsiTheme="majorHAnsi" w:cs="Arial"/>
-          <w:bCs/>
-          <w:color w:val="222222"/>
-          <w:sz w:val="22"/>
-          <w:szCs w:val="22"/>
-        </w:rPr>
-      </w:pPr>
-    </w:p>
-    <w:p>
-      <w:pPr>
-        <w:pStyle w:val="NormalWeb"/>
-        <w:shd w:val="clear" w:color="auto" w:fill="FFFFFF"/>
-        <w:spacing w:before="0" w:beforeAutospacing="0" w:after="0" w:afterAutospacing="0" w:line="276" w:lineRule="auto"/>
-        <w:jc w:val="both"/>
-        <w:textAlignment w:val="baseline"/>
-        <w:rPr>
-          <w:rFonts w:asciiTheme="majorHAnsi" w:hAnsiTheme="majorHAnsi" w:cs="Arial"/>
-          <w:color w:val="222222"/>
-          <w:sz w:val="22"/>
-          <w:szCs w:val="22"/>
-        </w:rPr>
-      </w:pPr>
-      <w:r>
-        <w:rPr>
-          <w:rFonts w:asciiTheme="majorHAnsi" w:hAnsiTheme="majorHAnsi" w:cs="Arial"/>
-          <w:b/>
-          <w:bCs/>
-          <w:color w:val="222222"/>
-          <w:sz w:val="22"/>
-          <w:szCs w:val="22"/>
-        </w:rPr>
-        <w:lastRenderedPageBreak/>
-        <w:t xml:space="preserve">Nota: </w:t>
-      </w:r>
-      <w:r>
-        <w:rPr>
-          <w:rFonts w:asciiTheme="majorHAnsi" w:hAnsiTheme="majorHAnsi" w:cs="Arial"/>
-          <w:color w:val="222222"/>
-          <w:sz w:val="22"/>
-          <w:szCs w:val="22"/>
-        </w:rPr>
-        <w:t>Los precios arriba mencionados son para el año 202</w:t>
-      </w:r>
-      <w:r>
-        <w:rPr>
-          <w:rFonts w:asciiTheme="majorHAnsi" w:hAnsiTheme="majorHAnsi" w:cs="Arial"/>
-          <w:color w:val="222222"/>
-          <w:sz w:val="22"/>
-          <w:szCs w:val="22"/>
-        </w:rPr>
-        <w:t>5</w:t>
-      </w:r>
-      <w:r>
-        <w:rPr>
-          <w:rFonts w:asciiTheme="majorHAnsi" w:hAnsiTheme="majorHAnsi" w:cs="Arial"/>
-          <w:color w:val="222222"/>
-          <w:sz w:val="22"/>
-          <w:szCs w:val="22"/>
-        </w:rPr>
-        <w:t xml:space="preserve">, </w:t>
-      </w:r>
-      <w:proofErr w:type="gramStart"/>
-      <w:r>
-        <w:rPr>
-          <w:rFonts w:asciiTheme="majorHAnsi" w:hAnsiTheme="majorHAnsi" w:cs="Arial"/>
-          <w:color w:val="222222"/>
-          <w:sz w:val="22"/>
-          <w:szCs w:val="22"/>
-        </w:rPr>
-        <w:t>en caso que</w:t>
-      </w:r>
-      <w:proofErr w:type="gramEnd"/>
-      <w:r>
-        <w:rPr>
-          <w:rFonts w:asciiTheme="majorHAnsi" w:hAnsiTheme="majorHAnsi" w:cs="Arial"/>
-          <w:color w:val="222222"/>
-          <w:sz w:val="22"/>
-          <w:szCs w:val="22"/>
-        </w:rPr>
-        <w:t xml:space="preserve"> el proyecto se extienda en duración a años siguientes, </w:t>
-      </w:r>
-      <w:r>
-        <w:rPr>
-          <w:rFonts w:asciiTheme="majorHAnsi" w:hAnsiTheme="majorHAnsi" w:cs="Arial"/>
-          <w:color w:val="222222"/>
-          <w:sz w:val="22"/>
-          <w:szCs w:val="22"/>
-        </w:rPr>
-        <w:t xml:space="preserve">o que la factura sea emitida en años siguientes, </w:t>
-      </w:r>
-      <w:r>
-        <w:rPr>
-          <w:rFonts w:asciiTheme="majorHAnsi" w:hAnsiTheme="majorHAnsi" w:cs="Arial"/>
-          <w:color w:val="222222"/>
-          <w:sz w:val="22"/>
-          <w:szCs w:val="22"/>
-        </w:rPr>
-        <w:t>los valores se incrementarán en el IPC + 3 puntos porcentuales</w:t>
-      </w:r>
-      <w:r>
-        <w:rPr>
-          <w:rFonts w:asciiTheme="majorHAnsi" w:hAnsiTheme="majorHAnsi" w:cs="Arial"/>
-          <w:color w:val="222222"/>
-          <w:sz w:val="22"/>
-          <w:szCs w:val="22"/>
-        </w:rPr>
-        <w:t>.</w:t>
-      </w:r>
-    </w:p>
-    <w:p>
-      <w:pPr>
-        <w:pStyle w:val="NormalWeb"/>
-        <w:shd w:val="clear" w:color="auto" w:fill="FFFFFF"/>
-        <w:spacing w:before="0" w:beforeAutospacing="0" w:after="0" w:afterAutospacing="0" w:line="276" w:lineRule="auto"/>
-        <w:jc w:val="both"/>
-        <w:textAlignment w:val="baseline"/>
-        <w:rPr>
-          <w:rFonts w:asciiTheme="majorHAnsi" w:hAnsiTheme="majorHAnsi" w:cs="Arial"/>
-          <w:color w:val="222222"/>
-          <w:sz w:val="22"/>
-          <w:szCs w:val="22"/>
-        </w:rPr>
-      </w:pPr>
-    </w:p>
-    <w:p>
-      <w:pPr>
-        <w:pStyle w:val="NormalWeb"/>
-        <w:numPr>
-          <w:ilvl w:val="0"/>
-          <w:numId w:val="8"/>
-        </w:numPr>
-        <w:shd w:val="clear" w:color="auto" w:fill="FFFFFF"/>
-        <w:spacing w:before="0" w:beforeAutospacing="0" w:after="0" w:afterAutospacing="0" w:line="276" w:lineRule="auto"/>
-        <w:jc w:val="both"/>
-        <w:textAlignment w:val="baseline"/>
-        <w:rPr>
-          <w:rFonts w:asciiTheme="majorHAnsi" w:hAnsiTheme="majorHAnsi" w:cs="Arial"/>
-          <w:caps/>
-          <w:color w:val="222222"/>
-          <w:sz w:val="22"/>
-          <w:szCs w:val="22"/>
-        </w:rPr>
-      </w:pPr>
-      <w:r>
-        <w:rPr>
-          <w:rFonts w:asciiTheme="majorHAnsi" w:hAnsiTheme="majorHAnsi" w:cs="Arial"/>
-          <w:b/>
-          <w:bCs/>
-          <w:caps/>
-          <w:color w:val="222222"/>
-          <w:sz w:val="22"/>
-          <w:szCs w:val="22"/>
-        </w:rPr>
         <w:t>Forma de pago.</w:t>
       </w:r>
     </w:p>
@@ -2522,8 +2603,8 @@
       <w:pPr>
         <w:pStyle w:val="NormalWeb"/>
         <w:shd w:val="clear" w:color="auto" w:fill="FFFFFF"/>
-        <w:spacing w:before="0" w:beforeAutospacing="0" w:after="0" w:afterAutospacing="0" w:line="276" w:lineRule="auto"/>
-        <w:jc w:val="both"/>
+        <w:spacing w:before="0" w:beforeAutospacing="0" w:after="0" w:afterAutospacing="0"/>
+        <w:contextualSpacing/>
         <w:textAlignment w:val="baseline"/>
         <w:rPr>
           <w:rFonts w:asciiTheme="majorHAnsi" w:hAnsiTheme="majorHAnsi" w:cs="Arial"/>
@@ -2540,6 +2621,81 @@
           <w:szCs w:val="22"/>
         </w:rPr>
         <w:t xml:space="preserve">La forma de pago establecida será la siguiente: </w:t>
+      </w:r>
+    </w:p>
+    <w:p>
+      <w:pPr>
+        <w:pStyle w:val="NormalWeb"/>
+        <w:shd w:val="clear" w:color="auto" w:fill="FFFFFF"/>
+        <w:spacing w:before="0" w:beforeAutospacing="0" w:after="0" w:afterAutospacing="0"/>
+        <w:contextualSpacing/>
+        <w:textAlignment w:val="baseline"/>
+        <w:rPr>
+          <w:rFonts w:asciiTheme="majorHAnsi" w:hAnsiTheme="majorHAnsi" w:cs="Arial"/>
+          <w:color w:val="222222"/>
+          <w:sz w:val="22"/>
+          <w:szCs w:val="22"/>
+        </w:rPr>
+      </w:pPr>
+    </w:p>
+    <w:p>
+      <w:pPr>
+        <w:pStyle w:val="NormalWeb"/>
+        <w:shd w:val="clear" w:color="auto" w:fill="FFFFFF"/>
+        <w:spacing w:before="0" w:beforeAutospacing="0" w:after="0" w:afterAutospacing="0"/>
+        <w:contextualSpacing/>
+        <w:textAlignment w:val="baseline"/>
+        <w:rPr>
+          <w:rFonts w:asciiTheme="majorHAnsi" w:hAnsiTheme="majorHAnsi" w:cs="Arial"/>
+          <w:color w:val="222222"/>
+          <w:sz w:val="22"/>
+          <w:szCs w:val="22"/>
+          <w:lang w:val="en-US"/>
+        </w:rPr>
+      </w:pPr>
+      <w:proofErr w:type="gramStart"/>
+      <w:r>
+        <w:rPr>
+          <w:rFonts w:asciiTheme="majorHAnsi" w:hAnsiTheme="majorHAnsi" w:cs="Arial"/>
+          <w:color w:val="222222"/>
+          <w:sz w:val="22"/>
+          <w:szCs w:val="22"/>
+          <w:lang w:val="en-US"/>
+        </w:rPr>
+        <w:t xml:space="preserve">{{ </w:t>
+      </w:r>
+      <w:proofErr w:type="spellStart"/>
+      <w:r>
+        <w:rPr>
+          <w:rFonts w:asciiTheme="majorHAnsi" w:hAnsiTheme="majorHAnsi" w:cs="Arial"/>
+          <w:color w:val="222222"/>
+          <w:sz w:val="22"/>
+          <w:szCs w:val="22"/>
+          <w:lang w:val="en-US"/>
+        </w:rPr>
+        <w:t>payment</w:t>
+      </w:r>
+      <w:proofErr w:type="gramEnd"/>
+      <w:r>
+        <w:rPr>
+          <w:rFonts w:asciiTheme="majorHAnsi" w:hAnsiTheme="majorHAnsi" w:cs="Arial"/>
+          <w:color w:val="222222"/>
+          <w:sz w:val="22"/>
+          <w:szCs w:val="22"/>
+          <w:lang w:val="en-US"/>
+        </w:rPr>
+        <w:t>_schedule</w:t>
+      </w:r>
+      <w:proofErr w:type="spellEnd"/>
+      <w:r>
+        <w:rPr>
+          <w:rFonts w:asciiTheme="majorHAnsi" w:hAnsiTheme="majorHAnsi" w:cs="Arial"/>
+          <w:color w:val="222222"/>
+          <w:sz w:val="22"/>
+          <w:szCs w:val="22"/>
+          <w:lang w:val="en-US"/>
+        </w:rPr>
+        <w:t xml:space="preserve"> }}</w:t>
       </w:r>
     </w:p>
     <w:p>
@@ -2554,173 +2710,85 @@
           <w:color w:val="222222"/>
           <w:sz w:val="22"/>
           <w:szCs w:val="22"/>
-        </w:rPr>
-      </w:pPr>
-    </w:p>
-    <w:p>
-      <w:pPr>
-        <w:pStyle w:val="NormalWeb"/>
-        <w:shd w:val="clear" w:color="auto" w:fill="FFFFFF"/>
-        <w:spacing w:before="0" w:beforeAutospacing="0" w:after="0" w:afterAutospacing="0" w:line="276" w:lineRule="auto"/>
-        <w:jc w:val="both"/>
-        <w:textAlignment w:val="baseline"/>
-        <w:rPr>
-          <w:rFonts w:asciiTheme="majorHAnsi" w:hAnsiTheme="majorHAnsi" w:cs="Arial"/>
-          <w:color w:val="222222"/>
-          <w:sz w:val="22"/>
-          <w:szCs w:val="22"/>
           <w:lang w:val="en-US"/>
         </w:rPr>
       </w:pPr>
-      <w:r>
-        <w:rPr>
-          <w:rFonts w:asciiTheme="majorHAnsi" w:hAnsiTheme="majorHAnsi" w:cs="Arial"/>
-          <w:color w:val="222222"/>
-          <w:sz w:val="22"/>
-          <w:szCs w:val="22"/>
-          <w:lang w:val="en-US"/>
-        </w:rPr>
-        <w:t xml:space="preserve">{% for payment in </w:t>
-      </w:r>
-      <w:proofErr w:type="spellStart"/>
-      <w:r>
-        <w:rPr>
-          <w:rFonts w:asciiTheme="majorHAnsi" w:hAnsiTheme="majorHAnsi" w:cs="Arial"/>
-          <w:color w:val="222222"/>
-          <w:sz w:val="22"/>
-          <w:szCs w:val="22"/>
-          <w:lang w:val="en-US"/>
-        </w:rPr>
-        <w:t>payment_sch</w:t>
-      </w:r>
-      <w:r>
-        <w:rPr>
-          <w:rFonts w:asciiTheme="majorHAnsi" w:hAnsiTheme="majorHAnsi" w:cs="Arial"/>
-          <w:color w:val="222222"/>
-          <w:sz w:val="22"/>
-          <w:szCs w:val="22"/>
-          <w:lang w:val="en-US"/>
-        </w:rPr>
-        <w:t>edule</w:t>
-      </w:r>
-      <w:proofErr w:type="spellEnd"/>
-      <w:r>
-        <w:rPr>
-          <w:rFonts w:asciiTheme="majorHAnsi" w:hAnsiTheme="majorHAnsi" w:cs="Arial"/>
-          <w:color w:val="222222"/>
-          <w:sz w:val="22"/>
-          <w:szCs w:val="22"/>
-          <w:lang w:val="en-US"/>
-        </w:rPr>
-        <w:t xml:space="preserve"> %}</w:t>
-      </w:r>
     </w:p>
     <w:p>
       <w:pPr>
         <w:pStyle w:val="NormalWeb"/>
         <w:numPr>
           <w:ilvl w:val="0"/>
-          <w:numId w:val="19"/>
+          <w:numId w:val="20"/>
         </w:numPr>
         <w:shd w:val="clear" w:color="auto" w:fill="FFFFFF"/>
-        <w:spacing w:before="0" w:beforeAutospacing="0" w:after="0" w:afterAutospacing="0" w:line="276" w:lineRule="auto"/>
+        <w:spacing w:before="0" w:beforeAutospacing="0" w:line="276" w:lineRule="auto"/>
         <w:jc w:val="both"/>
         <w:textAlignment w:val="baseline"/>
         <w:rPr>
           <w:rFonts w:asciiTheme="majorHAnsi" w:hAnsiTheme="majorHAnsi" w:cs="Arial"/>
-          <w:color w:val="222222"/>
-          <w:sz w:val="22"/>
-          <w:szCs w:val="22"/>
-          <w:lang w:val="en-US"/>
-        </w:rPr>
-      </w:pPr>
+          <w:caps/>
+          <w:color w:val="222222"/>
+          <w:sz w:val="22"/>
+          <w:szCs w:val="22"/>
+        </w:rPr>
+      </w:pPr>
+      <w:r>
+        <w:rPr>
+          <w:rFonts w:asciiTheme="majorHAnsi" w:hAnsiTheme="majorHAnsi" w:cs="Arial"/>
+          <w:b/>
+          <w:bCs/>
+          <w:caps/>
+          <w:color w:val="222222"/>
+          <w:sz w:val="22"/>
+          <w:szCs w:val="22"/>
+        </w:rPr>
+        <w:t>Tiempo de entrega.</w:t>
+      </w:r>
+    </w:p>
+    <w:p>
+      <w:pPr>
+        <w:widowControl w:val="0"/>
+        <w:autoSpaceDE w:val="0"/>
+        <w:autoSpaceDN w:val="0"/>
+        <w:adjustRightInd w:val="0"/>
+        <w:spacing w:after="120"/>
+        <w:rPr>
+          <w:rFonts w:asciiTheme="majorHAnsi" w:hAnsiTheme="majorHAnsi"/>
+          <w:b/>
+        </w:rPr>
+      </w:pPr>
+      <w:bookmarkStart w:id="7" w:name="_Hlk211507943"/>
       <w:proofErr w:type="gramStart"/>
       <w:r>
         <w:rPr>
-          <w:rFonts w:asciiTheme="majorHAnsi" w:hAnsiTheme="majorHAnsi" w:cs="Arial"/>
-          <w:color w:val="222222"/>
-          <w:sz w:val="22"/>
-          <w:szCs w:val="22"/>
-          <w:lang w:val="en-US"/>
-        </w:rPr>
-        <w:t>{{ payment</w:t>
+          <w:rFonts w:asciiTheme="majorHAnsi" w:hAnsiTheme="majorHAnsi"/>
+        </w:rPr>
+        <w:t xml:space="preserve">{{ </w:t>
+      </w:r>
+      <w:proofErr w:type="spellStart"/>
+      <w:r>
+        <w:rPr>
+          <w:rFonts w:asciiTheme="majorHAnsi" w:hAnsiTheme="majorHAnsi"/>
+        </w:rPr>
+        <w:t>delivery</w:t>
       </w:r>
       <w:proofErr w:type="gramEnd"/>
       <w:r>
         <w:rPr>
-          <w:rFonts w:asciiTheme="majorHAnsi" w:hAnsiTheme="majorHAnsi" w:cs="Arial"/>
-          <w:color w:val="222222"/>
-          <w:sz w:val="22"/>
-          <w:szCs w:val="22"/>
-          <w:lang w:val="en-US"/>
+          <w:rFonts w:asciiTheme="majorHAnsi" w:hAnsiTheme="majorHAnsi"/>
+        </w:rPr>
+        <w:t>_time_text</w:t>
+      </w:r>
+      <w:proofErr w:type="spellEnd"/>
+      <w:r>
+        <w:rPr>
+          <w:rFonts w:asciiTheme="majorHAnsi" w:hAnsiTheme="majorHAnsi"/>
         </w:rPr>
         <w:t xml:space="preserve"> }}</w:t>
       </w:r>
     </w:p>
-    <w:p>
-      <w:pPr>
-        <w:pStyle w:val="NormalWeb"/>
-        <w:shd w:val="clear" w:color="auto" w:fill="FFFFFF"/>
-        <w:spacing w:before="0" w:beforeAutospacing="0" w:after="0" w:afterAutospacing="0" w:line="276" w:lineRule="auto"/>
-        <w:jc w:val="both"/>
-        <w:textAlignment w:val="baseline"/>
-        <w:rPr>
-          <w:rFonts w:asciiTheme="majorHAnsi" w:hAnsiTheme="majorHAnsi" w:cs="Arial"/>
-          <w:color w:val="222222"/>
-          <w:sz w:val="22"/>
-          <w:szCs w:val="22"/>
-          <w:lang w:val="en-US"/>
-        </w:rPr>
-      </w:pPr>
-      <w:r>
-        <w:rPr>
-          <w:rFonts w:asciiTheme="majorHAnsi" w:hAnsiTheme="majorHAnsi" w:cs="Arial"/>
-          <w:color w:val="222222"/>
-          <w:sz w:val="22"/>
-          <w:szCs w:val="22"/>
-          <w:lang w:val="en-US"/>
-        </w:rPr>
-        <w:t xml:space="preserve">{% </w:t>
-      </w:r>
-      <w:proofErr w:type="spellStart"/>
-      <w:r>
-        <w:rPr>
-          <w:rFonts w:asciiTheme="majorHAnsi" w:hAnsiTheme="majorHAnsi" w:cs="Arial"/>
-          <w:color w:val="222222"/>
-          <w:sz w:val="22"/>
-          <w:szCs w:val="22"/>
-          <w:lang w:val="en-US"/>
-        </w:rPr>
-        <w:t>endfor</w:t>
-      </w:r>
-      <w:proofErr w:type="spellEnd"/>
-      <w:r>
-        <w:rPr>
-          <w:rFonts w:asciiTheme="majorHAnsi" w:hAnsiTheme="majorHAnsi" w:cs="Arial"/>
-          <w:color w:val="222222"/>
-          <w:sz w:val="22"/>
-          <w:szCs w:val="22"/>
-          <w:lang w:val="en-US"/>
-        </w:rPr>
-        <w:t xml:space="preserve"> %}</w:t>
-      </w:r>
-    </w:p>
-    <w:p>
-      <w:pPr>
-        <w:pStyle w:val="NormalWeb"/>
-        <w:shd w:val="clear" w:color="auto" w:fill="FFFFFF"/>
-        <w:spacing w:before="0" w:beforeAutospacing="0" w:after="120" w:afterAutospacing="0" w:line="276" w:lineRule="auto"/>
-        <w:jc w:val="both"/>
-        <w:textAlignment w:val="baseline"/>
-        <w:rPr>
-          <w:rFonts w:asciiTheme="majorHAnsi" w:hAnsiTheme="majorHAnsi" w:cs="Arial"/>
-          <w:color w:val="222222"/>
-          <w:sz w:val="22"/>
-          <w:szCs w:val="22"/>
-          <w:lang w:val="en-US"/>
-        </w:rPr>
-      </w:pPr>
-    </w:p>
+    <w:bookmarkEnd w:id="7"/>
     <w:p>
       <w:pPr>
         <w:pStyle w:val="NormalWeb"/>
@@ -2750,87 +2818,6 @@
           <w:sz w:val="22"/>
           <w:szCs w:val="22"/>
         </w:rPr>
-        <w:t>Tiempo de entrega.</w:t>
-      </w:r>
-    </w:p>
-    <w:p>
-      <w:pPr>
-        <w:widowControl w:val="0"/>
-        <w:autoSpaceDE w:val="0"/>
-        <w:autoSpaceDN w:val="0"/>
-        <w:adjustRightInd w:val="0"/>
-        <w:spacing w:after="120"/>
-        <w:rPr>
-          <w:rFonts w:asciiTheme="majorHAnsi" w:hAnsiTheme="majorHAnsi"/>
-          <w:b/>
-        </w:rPr>
-      </w:pPr>
-      <w:bookmarkStart w:id="0" w:name="_Hlk211934653"/>
-      <w:proofErr w:type="gramStart"/>
-      <w:r>
-        <w:rPr>
-          <w:rFonts w:asciiTheme="majorHAnsi" w:hAnsiTheme="majorHAnsi"/>
-        </w:rPr>
-        <w:t xml:space="preserve">{{ </w:t>
-      </w:r>
-      <w:proofErr w:type="spellStart"/>
-      <w:r>
-        <w:rPr>
-          <w:rFonts w:asciiTheme="majorHAnsi" w:hAnsiTheme="majorHAnsi"/>
-        </w:rPr>
-        <w:t>delivery</w:t>
-      </w:r>
-      <w:proofErr w:type="gramEnd"/>
-      <w:r>
-        <w:rPr>
-          <w:rFonts w:asciiTheme="majorHAnsi" w:hAnsiTheme="majorHAnsi"/>
-        </w:rPr>
-        <w:t>_time</w:t>
-      </w:r>
-      <w:r>
-        <w:rPr>
-          <w:rFonts w:asciiTheme="majorHAnsi" w:hAnsiTheme="majorHAnsi"/>
-        </w:rPr>
-        <w:t>_text</w:t>
-      </w:r>
-      <w:proofErr w:type="spellEnd"/>
-      <w:r>
-        <w:rPr>
-          <w:rFonts w:asciiTheme="majorHAnsi" w:hAnsiTheme="majorHAnsi"/>
-        </w:rPr>
-        <w:t xml:space="preserve"> }}</w:t>
-      </w:r>
-      <w:bookmarkEnd w:id="0"/>
-    </w:p>
-    <w:p>
-      <w:pPr>
-        <w:pStyle w:val="NormalWeb"/>
-        <w:numPr>
-          <w:ilvl w:val="0"/>
-          <w:numId w:val="8"/>
-        </w:numPr>
-        <w:shd w:val="clear" w:color="auto" w:fill="FFFFFF"/>
-        <w:spacing w:before="0" w:beforeAutospacing="0" w:after="0" w:afterAutospacing="0" w:line="276" w:lineRule="auto"/>
-        <w:jc w:val="both"/>
-        <w:textAlignment w:val="baseline"/>
-        <w:rPr>
-          <w:rFonts w:asciiTheme="majorHAnsi" w:hAnsiTheme="majorHAnsi" w:cs="Arial"/>
-          <w:caps/>
-          <w:color w:val="222222"/>
-          <w:sz w:val="22"/>
-          <w:szCs w:val="22"/>
-        </w:rPr>
-      </w:pPr>
-      <w:r>
-        <w:rPr>
-          <w:rFonts w:asciiTheme="majorHAnsi" w:hAnsiTheme="majorHAnsi" w:cs="Arial"/>
-          <w:b/>
-          <w:bCs/>
-          <w:caps/>
-          <w:color w:val="222222"/>
-          <w:sz w:val="22"/>
-          <w:szCs w:val="22"/>
-        </w:rPr>
         <w:t>validez de la oferta</w:t>
       </w:r>
       <w:r>
@@ -2925,13 +2912,28 @@
           <w:rFonts w:asciiTheme="majorHAnsi" w:hAnsiTheme="majorHAnsi"/>
           <w:b/>
         </w:rPr>
+        <w:sectPr>
+          <w:headerReference w:type="default" r:id="rId8"/>
+          <w:footerReference w:type="default" r:id="rId9"/>
+          <w:pgSz w:w="12240" w:h="15840"/>
+          <w:pgMar w:top="1417" w:right="1701" w:bottom="1417" w:left="1701" w:header="720" w:footer="454" w:gutter="0"/>
+          <w:cols w:space="720"/>
+          <w:docGrid w:linePitch="360"/>
+        </w:sectPr>
       </w:pPr>
       <w:r>
         <w:rPr>
           <w:rFonts w:asciiTheme="majorHAnsi" w:hAnsiTheme="majorHAnsi"/>
           <w:b/>
         </w:rPr>
-        <w:t>FIN DEL DOCUMENTO</w:t>
+        <w:t>FIN DEL DOCUMENT</w:t>
+      </w:r>
+      <w:r>
+        <w:rPr>
+          <w:rFonts w:asciiTheme="majorHAnsi" w:hAnsiTheme="majorHAnsi"/>
+          <w:b/>
+        </w:rPr>
+        <w:t>O</w:t>
       </w:r>
     </w:p>
     <w:p>
@@ -2990,7 +2992,7 @@
                     <pic:cNvPicPr/>
                   </pic:nvPicPr>
                   <pic:blipFill>
-                    <a:blip r:embed="rId8" cstate="print"/>
+                    <a:blip r:embed="rId10" cstate="print"/>
                     <a:stretch>
                       <a:fillRect/>
                     </a:stretch>
@@ -3042,6 +3044,181 @@
           <w:b/>
         </w:rPr>
       </w:pPr>
+    </w:p>
+    <w:p>
+      <w:pPr>
+        <w:widowControl w:val="0"/>
+        <w:autoSpaceDE w:val="0"/>
+        <w:autoSpaceDN w:val="0"/>
+        <w:adjustRightInd w:val="0"/>
+        <w:spacing w:after="0"/>
+        <w:rPr>
+          <w:rFonts w:asciiTheme="majorHAnsi" w:hAnsiTheme="majorHAnsi"/>
+          <w:b/>
+        </w:rPr>
+        <w:sectPr>
+          <w:type w:val="continuous"/>
+          <w:pgSz w:w="12240" w:h="15840"/>
+          <w:pgMar w:top="1417" w:right="1701" w:bottom="1417" w:left="1701" w:header="720" w:footer="454" w:gutter="0"/>
+          <w:cols w:num="2" w:space="720"/>
+          <w:docGrid w:linePitch="360"/>
+        </w:sectPr>
+      </w:pPr>
+    </w:p>
+    <w:p>
+      <w:pPr>
+        <w:widowControl w:val="0"/>
+        <w:autoSpaceDE w:val="0"/>
+        <w:autoSpaceDN w:val="0"/>
+        <w:adjustRightInd w:val="0"/>
+        <w:spacing w:after="0"/>
+        <w:rPr>
+          <w:rFonts w:asciiTheme="majorHAnsi" w:hAnsiTheme="majorHAnsi"/>
+          <w:b/>
+        </w:rPr>
+      </w:pPr>
+    </w:p>
+    <w:p>
+      <w:pPr>
+        <w:widowControl w:val="0"/>
+        <w:autoSpaceDE w:val="0"/>
+        <w:autoSpaceDN w:val="0"/>
+        <w:adjustRightInd w:val="0"/>
+        <w:spacing w:after="0"/>
+        <w:rPr>
+          <w:rFonts w:asciiTheme="majorHAnsi" w:hAnsiTheme="majorHAnsi"/>
+          <w:b/>
+        </w:rPr>
+        <w:sectPr>
+          <w:headerReference w:type="default" r:id="rId11"/>
+          <w:footerReference w:type="default" r:id="rId12"/>
+          <w:type w:val="continuous"/>
+          <w:pgSz w:w="12240" w:h="15840"/>
+          <w:pgMar w:top="1417" w:right="1701" w:bottom="1417" w:left="1701" w:header="720" w:footer="510" w:gutter="0"/>
+          <w:cols w:num="2" w:space="720"/>
+          <w:docGrid w:linePitch="360"/>
+        </w:sectPr>
+      </w:pPr>
+    </w:p>
+    <w:p>
+      <w:pPr>
+        <w:widowControl w:val="0"/>
+        <w:autoSpaceDE w:val="0"/>
+        <w:autoSpaceDN w:val="0"/>
+        <w:adjustRightInd w:val="0"/>
+        <w:spacing w:after="0"/>
+        <w:rPr>
+          <w:rFonts w:asciiTheme="majorHAnsi" w:hAnsiTheme="majorHAnsi"/>
+          <w:b/>
+        </w:rPr>
+      </w:pPr>
+    </w:p>
+    <w:p>
+      <w:pPr>
+        <w:widowControl w:val="0"/>
+        <w:autoSpaceDE w:val="0"/>
+        <w:autoSpaceDN w:val="0"/>
+        <w:adjustRightInd w:val="0"/>
+        <w:spacing w:after="0"/>
+        <w:rPr>
+          <w:rFonts w:asciiTheme="majorHAnsi" w:hAnsiTheme="majorHAnsi"/>
+          <w:b/>
+        </w:rPr>
+      </w:pPr>
+    </w:p>
+    <w:p>
+      <w:pPr>
+        <w:widowControl w:val="0"/>
+        <w:autoSpaceDE w:val="0"/>
+        <w:autoSpaceDN w:val="0"/>
+        <w:adjustRightInd w:val="0"/>
+        <w:spacing w:after="0"/>
+        <w:rPr>
+          <w:rFonts w:asciiTheme="majorHAnsi" w:hAnsiTheme="majorHAnsi"/>
+          <w:b/>
+        </w:rPr>
+      </w:pPr>
+      <w:r>
+        <w:rPr>
+          <w:rFonts w:asciiTheme="majorHAnsi" w:hAnsiTheme="majorHAnsi"/>
+          <w:b/>
+        </w:rPr>
+        <w:t>Juan Camilo Montealegre Rivera</w:t>
+      </w:r>
+    </w:p>
+    <w:p>
+      <w:pPr>
+        <w:widowControl w:val="0"/>
+        <w:autoSpaceDE w:val="0"/>
+        <w:autoSpaceDN w:val="0"/>
+        <w:adjustRightInd w:val="0"/>
+        <w:spacing w:after="0"/>
+        <w:rPr>
+          <w:rFonts w:asciiTheme="majorHAnsi" w:hAnsiTheme="majorHAnsi"/>
+        </w:rPr>
+      </w:pPr>
+      <w:r>
+        <w:rPr>
+          <w:rFonts w:asciiTheme="majorHAnsi" w:hAnsiTheme="majorHAnsi"/>
+        </w:rPr>
+        <w:t>Director de proyectos</w:t>
+      </w:r>
+    </w:p>
+    <w:p>
+      <w:pPr>
+        <w:widowControl w:val="0"/>
+        <w:autoSpaceDE w:val="0"/>
+        <w:autoSpaceDN w:val="0"/>
+        <w:adjustRightInd w:val="0"/>
+        <w:spacing w:after="0"/>
+        <w:rPr>
+          <w:rFonts w:asciiTheme="majorHAnsi" w:hAnsiTheme="majorHAnsi"/>
+        </w:rPr>
+      </w:pPr>
+      <w:r>
+        <w:rPr>
+          <w:rFonts w:asciiTheme="majorHAnsi" w:hAnsiTheme="majorHAnsi"/>
+        </w:rPr>
+        <w:t>Ingen</w:t>
+      </w:r>
+      <w:r>
+        <w:rPr>
+          <w:rFonts w:asciiTheme="majorHAnsi" w:hAnsiTheme="majorHAnsi"/>
+        </w:rPr>
+        <w:t>iería Contra Incendios ICI</w:t>
+      </w:r>
+    </w:p>
+    <w:p>
+      <w:pPr>
+        <w:widowControl w:val="0"/>
+        <w:autoSpaceDE w:val="0"/>
+        <w:autoSpaceDN w:val="0"/>
+        <w:adjustRightInd w:val="0"/>
+        <w:spacing w:after="0"/>
+        <w:rPr>
+          <w:rFonts w:asciiTheme="majorHAnsi" w:hAnsiTheme="majorHAnsi"/>
+        </w:rPr>
+      </w:pPr>
+      <w:hyperlink r:id="rId13" w:history="1">
+        <w:r>
+          <w:rPr>
+            <w:rStyle w:val="Hipervnculo"/>
+            <w:rFonts w:asciiTheme="majorHAnsi" w:hAnsiTheme="majorHAnsi"/>
+          </w:rPr>
+          <w:t>juan.montealegre@ingeici.com</w:t>
+        </w:r>
+      </w:hyperlink>
+    </w:p>
+    <w:p>
+      <w:pPr>
+        <w:spacing w:after="0"/>
+        <w:contextualSpacing/>
+        <w:jc w:val="both"/>
+        <w:rPr>
+          <w:rFonts w:asciiTheme="majorHAnsi" w:hAnsiTheme="majorHAnsi" w:cs="Tahoma"/>
+          <w:u w:val="single"/>
+        </w:rPr>
+      </w:pPr>
       <w:r>
         <w:rPr>
           <w:rFonts w:asciiTheme="majorHAnsi" w:hAnsiTheme="majorHAnsi" w:cs="Tahoma"/>
@@ -3049,18 +3226,18 @@
           <w:lang w:val="en-US"/>
         </w:rPr>
         <w:drawing>
-          <wp:anchor distT="0" distB="0" distL="114300" distR="114300" simplePos="0" relativeHeight="251660288" behindDoc="0" locked="0" layoutInCell="1" allowOverlap="1" wp14:anchorId="6D37EF68" wp14:editId="15E85701">
+          <wp:anchor distT="0" distB="0" distL="114300" distR="114300" simplePos="0" relativeHeight="251662336" behindDoc="0" locked="0" layoutInCell="1" allowOverlap="1" wp14:anchorId="6BD23552" wp14:editId="0A78F493">
             <wp:simplePos x="0" y="0"/>
             <wp:positionH relativeFrom="column">
-              <wp:posOffset>3034665</wp:posOffset>
+              <wp:align>left</wp:align>
             </wp:positionH>
             <wp:positionV relativeFrom="paragraph">
-              <wp:posOffset>93345</wp:posOffset>
+              <wp:posOffset>86995</wp:posOffset>
             </wp:positionV>
             <wp:extent cx="1552575" cy="248412"/>
             <wp:effectExtent l="0" t="0" r="0" b="0"/>
             <wp:wrapNone/>
-            <wp:docPr id="81" name="Imagen 81"/>
+            <wp:docPr id="9" name="Imagen 9"/>
             <wp:cNvGraphicFramePr>
               <a:graphicFrameLocks xmlns:a="http://schemas.openxmlformats.org/drawingml/2006/main" noChangeAspect="1"/>
             </wp:cNvGraphicFramePr>
@@ -3074,7 +3251,7 @@
                     </pic:cNvPicPr>
                   </pic:nvPicPr>
                   <pic:blipFill>
-                    <a:blip r:embed="rId9" cstate="print">
+                    <a:blip r:embed="rId14" cstate="print">
                       <a:extLst>
                         <a:ext uri="{28A0092B-C50C-407E-A947-70E740481C1C}">
                           <a14:useLocalDpi xmlns:a14="http://schemas.microsoft.com/office/drawing/2010/main" val="0"/>
@@ -3114,6 +3291,35 @@
     </w:p>
     <w:p>
       <w:pPr>
+        <w:spacing w:after="0"/>
+        <w:contextualSpacing/>
+        <w:jc w:val="both"/>
+        <w:rPr>
+          <w:rFonts w:asciiTheme="majorHAnsi" w:hAnsiTheme="majorHAnsi" w:cs="Tahoma"/>
+          <w:b/>
+        </w:rPr>
+      </w:pPr>
+    </w:p>
+    <w:p>
+      <w:pPr>
+        <w:spacing w:after="0"/>
+        <w:contextualSpacing/>
+        <w:jc w:val="both"/>
+        <w:rPr>
+          <w:rFonts w:asciiTheme="majorHAnsi" w:hAnsiTheme="majorHAnsi" w:cs="Tahoma"/>
+          <w:b/>
+        </w:rPr>
+      </w:pPr>
+      <w:r>
+        <w:rPr>
+          <w:rFonts w:asciiTheme="majorHAnsi" w:hAnsiTheme="majorHAnsi" w:cs="Tahoma"/>
+          <w:b/>
+        </w:rPr>
+        <w:t>Juan Esteban García Sierra</w:t>
+      </w:r>
+    </w:p>
+    <w:p>
+      <w:pPr>
         <w:widowControl w:val="0"/>
         <w:autoSpaceDE w:val="0"/>
         <w:autoSpaceDN w:val="0"/>
@@ -3121,17 +3327,14 @@
         <w:spacing w:after="0"/>
         <w:rPr>
           <w:rFonts w:asciiTheme="majorHAnsi" w:hAnsiTheme="majorHAnsi"/>
-          <w:b/>
-        </w:rPr>
-        <w:sectPr>
-          <w:headerReference w:type="default" r:id="rId10"/>
-          <w:footerReference w:type="default" r:id="rId11"/>
-          <w:pgSz w:w="12240" w:h="15840"/>
-          <w:pgMar w:top="1417" w:right="1701" w:bottom="1417" w:left="1701" w:header="720" w:footer="454" w:gutter="0"/>
-          <w:cols w:space="720"/>
-          <w:docGrid w:linePitch="360"/>
-        </w:sectPr>
-      </w:pPr>
+        </w:rPr>
+      </w:pPr>
+      <w:r>
+        <w:rPr>
+          <w:rFonts w:asciiTheme="majorHAnsi" w:hAnsiTheme="majorHAnsi"/>
+        </w:rPr>
+        <w:t>Director de proyectos</w:t>
+      </w:r>
     </w:p>
     <w:p>
       <w:pPr>
@@ -3142,9 +3345,20 @@
         <w:spacing w:after="0"/>
         <w:rPr>
           <w:rFonts w:asciiTheme="majorHAnsi" w:hAnsiTheme="majorHAnsi"/>
-          <w:b/>
-        </w:rPr>
-      </w:pPr>
+        </w:rPr>
+      </w:pPr>
+      <w:r>
+        <w:rPr>
+          <w:rFonts w:asciiTheme="majorHAnsi" w:hAnsiTheme="majorHAnsi"/>
+        </w:rPr>
+        <w:t>Ingen</w:t>
+      </w:r>
+      <w:r>
+        <w:rPr>
+          <w:rFonts w:asciiTheme="majorHAnsi" w:hAnsiTheme="majorHAnsi"/>
+        </w:rPr>
+        <w:t>iería Contra Incendios ICI</w:t>
+      </w:r>
     </w:p>
     <w:p>
       <w:pPr>
@@ -3155,163 +3369,9 @@
         <w:spacing w:after="0"/>
         <w:rPr>
           <w:rFonts w:asciiTheme="majorHAnsi" w:hAnsiTheme="majorHAnsi"/>
-          <w:b/>
-        </w:rPr>
-      </w:pPr>
-      <w:r>
-        <w:rPr>
-          <w:rFonts w:asciiTheme="majorHAnsi" w:hAnsiTheme="majorHAnsi"/>
-          <w:b/>
-        </w:rPr>
-        <w:t>Juan Camilo Montealegre Rivera</w:t>
-      </w:r>
-    </w:p>
-    <w:p>
-      <w:pPr>
-        <w:widowControl w:val="0"/>
-        <w:autoSpaceDE w:val="0"/>
-        <w:autoSpaceDN w:val="0"/>
-        <w:adjustRightInd w:val="0"/>
-        <w:spacing w:after="0"/>
-        <w:rPr>
-          <w:rFonts w:asciiTheme="majorHAnsi" w:hAnsiTheme="majorHAnsi"/>
-        </w:rPr>
-      </w:pPr>
-      <w:r>
-        <w:rPr>
-          <w:rFonts w:asciiTheme="majorHAnsi" w:hAnsiTheme="majorHAnsi"/>
-        </w:rPr>
-        <w:t>Director de proyectos</w:t>
-      </w:r>
-    </w:p>
-    <w:p>
-      <w:pPr>
-        <w:widowControl w:val="0"/>
-        <w:autoSpaceDE w:val="0"/>
-        <w:autoSpaceDN w:val="0"/>
-        <w:adjustRightInd w:val="0"/>
-        <w:spacing w:after="0"/>
-        <w:rPr>
-          <w:rFonts w:asciiTheme="majorHAnsi" w:hAnsiTheme="majorHAnsi"/>
-        </w:rPr>
-      </w:pPr>
-      <w:r>
-        <w:rPr>
-          <w:rFonts w:asciiTheme="majorHAnsi" w:hAnsiTheme="majorHAnsi"/>
-        </w:rPr>
-        <w:t>Ingen</w:t>
-      </w:r>
-      <w:r>
-        <w:rPr>
-          <w:rFonts w:asciiTheme="majorHAnsi" w:hAnsiTheme="majorHAnsi"/>
-        </w:rPr>
-        <w:t>iería Contra Incendios ICI</w:t>
-      </w:r>
-    </w:p>
-    <w:p>
-      <w:pPr>
-        <w:widowControl w:val="0"/>
-        <w:autoSpaceDE w:val="0"/>
-        <w:autoSpaceDN w:val="0"/>
-        <w:adjustRightInd w:val="0"/>
-        <w:spacing w:after="0"/>
-        <w:rPr>
-          <w:rFonts w:asciiTheme="majorHAnsi" w:hAnsiTheme="majorHAnsi"/>
-        </w:rPr>
-      </w:pPr>
-      <w:hyperlink r:id="rId12" w:history="1">
-        <w:r>
-          <w:rPr>
-            <w:rStyle w:val="Hipervnculo"/>
-            <w:rFonts w:asciiTheme="majorHAnsi" w:hAnsiTheme="majorHAnsi"/>
-          </w:rPr>
-          <w:t>juan.montealegre@ingeici.com</w:t>
-        </w:r>
-      </w:hyperlink>
-    </w:p>
-    <w:p>
-      <w:pPr>
-        <w:spacing w:after="0"/>
-        <w:contextualSpacing/>
-        <w:jc w:val="both"/>
-        <w:rPr>
-          <w:rFonts w:asciiTheme="majorHAnsi" w:hAnsiTheme="majorHAnsi" w:cs="Tahoma"/>
-          <w:u w:val="single"/>
-        </w:rPr>
-      </w:pPr>
-    </w:p>
-    <w:p>
-      <w:pPr>
-        <w:spacing w:after="0"/>
-        <w:contextualSpacing/>
-        <w:jc w:val="both"/>
-        <w:rPr>
-          <w:rFonts w:asciiTheme="majorHAnsi" w:hAnsiTheme="majorHAnsi" w:cs="Tahoma"/>
-          <w:b/>
-        </w:rPr>
-      </w:pPr>
-      <w:r>
-        <w:rPr>
-          <w:rFonts w:asciiTheme="majorHAnsi" w:hAnsiTheme="majorHAnsi" w:cs="Tahoma"/>
-          <w:b/>
-        </w:rPr>
-        <w:t>Juan Esteban García Sierra</w:t>
-      </w:r>
-    </w:p>
-    <w:p>
-      <w:pPr>
-        <w:widowControl w:val="0"/>
-        <w:autoSpaceDE w:val="0"/>
-        <w:autoSpaceDN w:val="0"/>
-        <w:adjustRightInd w:val="0"/>
-        <w:spacing w:after="0"/>
-        <w:rPr>
-          <w:rFonts w:asciiTheme="majorHAnsi" w:hAnsiTheme="majorHAnsi"/>
-        </w:rPr>
-      </w:pPr>
-      <w:r>
-        <w:rPr>
-          <w:rFonts w:asciiTheme="majorHAnsi" w:hAnsiTheme="majorHAnsi"/>
-        </w:rPr>
-        <w:t>Director de proyectos</w:t>
-      </w:r>
-    </w:p>
-    <w:p>
-      <w:pPr>
-        <w:widowControl w:val="0"/>
-        <w:autoSpaceDE w:val="0"/>
-        <w:autoSpaceDN w:val="0"/>
-        <w:adjustRightInd w:val="0"/>
-        <w:spacing w:after="0"/>
-        <w:rPr>
-          <w:rFonts w:asciiTheme="majorHAnsi" w:hAnsiTheme="majorHAnsi"/>
-        </w:rPr>
-      </w:pPr>
-      <w:r>
-        <w:rPr>
-          <w:rFonts w:asciiTheme="majorHAnsi" w:hAnsiTheme="majorHAnsi"/>
-        </w:rPr>
-        <w:t>Ingen</w:t>
-      </w:r>
-      <w:r>
-        <w:rPr>
-          <w:rFonts w:asciiTheme="majorHAnsi" w:hAnsiTheme="majorHAnsi"/>
-        </w:rPr>
-        <w:t>iería Contra Incendios ICI</w:t>
-      </w:r>
-    </w:p>
-    <w:p>
-      <w:pPr>
-        <w:widowControl w:val="0"/>
-        <w:autoSpaceDE w:val="0"/>
-        <w:autoSpaceDN w:val="0"/>
-        <w:adjustRightInd w:val="0"/>
-        <w:spacing w:after="0"/>
-        <w:rPr>
-          <w:rFonts w:asciiTheme="majorHAnsi" w:hAnsiTheme="majorHAnsi"/>
-        </w:rPr>
-      </w:pPr>
-      <w:hyperlink r:id="rId13" w:history="1">
+        </w:rPr>
+      </w:pPr>
+      <w:hyperlink r:id="rId15" w:history="1">
         <w:r>
           <w:rPr>
             <w:rStyle w:val="Hipervnculo"/>
@@ -3331,6 +3391,13 @@
         <w:rPr>
           <w:rFonts w:asciiTheme="majorHAnsi" w:hAnsiTheme="majorHAnsi"/>
         </w:rPr>
+        <w:sectPr>
+          <w:type w:val="continuous"/>
+          <w:pgSz w:w="12240" w:h="15840"/>
+          <w:pgMar w:top="1417" w:right="1701" w:bottom="1417" w:left="1701" w:header="720" w:footer="510" w:gutter="0"/>
+          <w:cols w:num="2" w:space="720"/>
+          <w:docGrid w:linePitch="360"/>
+        </w:sectPr>
       </w:pPr>
     </w:p>
     <w:p>
@@ -3342,6 +3409,18 @@
         <w:spacing w:after="0"/>
         <w:rPr>
           <w:rFonts w:asciiTheme="majorHAnsi" w:hAnsiTheme="majorHAnsi"/>
+        </w:rPr>
+      </w:pPr>
+    </w:p>
+    <w:p>
+      <w:pPr>
+        <w:widowControl w:val="0"/>
+        <w:autoSpaceDE w:val="0"/>
+        <w:autoSpaceDN w:val="0"/>
+        <w:adjustRightInd w:val="0"/>
+        <w:spacing w:after="0"/>
+        <w:rPr>
+          <w:rFonts w:asciiTheme="majorHAnsi" w:hAnsiTheme="majorHAnsi"/>
           <w:b/>
           <w:sz w:val="24"/>
           <w:szCs w:val="24"/>
@@ -3350,8 +3429,6 @@
       </w:pPr>
     </w:p>
     <w:sectPr>
-      <w:headerReference w:type="default" r:id="rId14"/>
-      <w:footerReference w:type="default" r:id="rId15"/>
       <w:type w:val="continuous"/>
       <w:pgSz w:w="12240" w:h="15840"/>
       <w:pgMar w:top="1417" w:right="1701" w:bottom="1417" w:left="1701" w:header="720" w:footer="510" w:gutter="0"/>
@@ -3524,7 +3601,7 @@
             </wp:anchor>
           </w:drawing>
         </mc:Choice>
-        <mc:Fallback xmlns:oel="http://schemas.microsoft.com/office/2019/extlst" xmlns:w16du="http://schemas.microsoft.com/office/word/2023/wordml/word16du" xmlns:w16sdtfl="http://schemas.microsoft.com/office/word/2024/wordml/sdtformatlock">
+        <mc:Fallback xmlns:w16sdtfl="http://schemas.microsoft.com/office/word/2024/wordml/sdtformatlock" xmlns:w16du="http://schemas.microsoft.com/office/word/2023/wordml/word16du" xmlns:oel="http://schemas.microsoft.com/office/2019/extlst">
           <w:pict>
             <v:line w14:anchorId="213FC00D" id="Conector recto 19" o:spid="_x0000_s1026" style="position:absolute;z-index:251661312;visibility:visible;mso-wrap-style:square;mso-width-percent:0;mso-height-percent:0;mso-wrap-distance-left:9pt;mso-wrap-distance-top:0;mso-wrap-distance-right:9pt;mso-wrap-distance-bottom:0;mso-position-horizontal:right;mso-position-horizontal-relative:margin;mso-position-vertical:absolute;mso-position-vertical-relative:text;mso-width-percent:0;mso-height-percent:0;mso-width-relative:margin;mso-height-relative:margin" from="389.05pt,8pt" to="829.3pt,8.75pt" o:gfxdata="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" strokecolor="#4b0000" strokeweight="1pt">
               <w10:wrap anchorx="margin"/>
@@ -3704,19 +3781,40 @@
         <w:lang w:val="en-US"/>
       </w:rPr>
     </w:pPr>
-    <w:hyperlink r:id="rId1" w:history="1">
-      <w:r>
-        <w:rPr>
-          <w:rStyle w:val="Hipervnculo"/>
-          <w:rFonts w:asciiTheme="majorHAnsi" w:eastAsia="Arial Unicode MS" w:hAnsiTheme="majorHAnsi" w:cs="Gisha"/>
-          <w:kern w:val="24"/>
-          <w:sz w:val="17"/>
-          <w:szCs w:val="17"/>
-          <w:lang w:val="en-US"/>
-        </w:rPr>
-        <w:t>info@ingeici.com</w:t>
-      </w:r>
-    </w:hyperlink>
+    <w:r>
+      <w:fldChar w:fldCharType="begin"/>
+    </w:r>
+    <w:r>
+      <w:rPr>
+        <w:lang w:val="en-US"/>
+      </w:rPr>
+      <w:instrText xml:space="preserve"> HYPERLINK "mailto:info@ingeici.com" </w:instrText>
+    </w:r>
+    <w:r>
+      <w:fldChar w:fldCharType="separate"/>
+    </w:r>
+    <w:r>
+      <w:rPr>
+        <w:rStyle w:val="Hipervnculo"/>
+        <w:rFonts w:asciiTheme="majorHAnsi" w:eastAsia="Arial Unicode MS" w:hAnsiTheme="majorHAnsi" w:cs="Gisha"/>
+        <w:kern w:val="24"/>
+        <w:sz w:val="17"/>
+        <w:szCs w:val="17"/>
+        <w:lang w:val="en-US"/>
+      </w:rPr>
+      <w:t>info@ingeici.com</w:t>
+    </w:r>
+    <w:r>
+      <w:rPr>
+        <w:rStyle w:val="Hipervnculo"/>
+        <w:rFonts w:asciiTheme="majorHAnsi" w:eastAsia="Arial Unicode MS" w:hAnsiTheme="majorHAnsi" w:cs="Gisha"/>
+        <w:kern w:val="24"/>
+        <w:sz w:val="17"/>
+        <w:szCs w:val="17"/>
+        <w:lang w:val="en-US"/>
+      </w:rPr>
+      <w:fldChar w:fldCharType="end"/>
+    </w:r>
     <w:r>
       <w:rPr>
         <w:rStyle w:val="Hipervnculo"/>
@@ -3946,7 +4044,7 @@
           <wp:extent cx="3095625" cy="1101090"/>
           <wp:effectExtent l="0" t="0" r="9525" b="3810"/>
           <wp:wrapSquare wrapText="bothSides"/>
-          <wp:docPr id="1007130467" name="Imagen 2" descr="Forma&#10;&#10;Descripción generada automáticamente con confianza media"/>
+          <wp:docPr id="10" name="Imagen 2" descr="Forma&#10;&#10;Descripción generada automáticamente con confianza media"/>
           <wp:cNvGraphicFramePr>
             <a:graphicFrameLocks xmlns:a="http://schemas.openxmlformats.org/drawingml/2006/main" noChangeAspect="1"/>
           </wp:cNvGraphicFramePr>
@@ -4336,7 +4434,7 @@
           <wp:extent cx="1026544" cy="946867"/>
           <wp:effectExtent l="0" t="0" r="2540" b="5715"/>
           <wp:wrapNone/>
-          <wp:docPr id="3" name="Imagen 3"/>
+          <wp:docPr id="8" name="Imagen 8"/>
           <wp:cNvGraphicFramePr>
             <a:graphicFrameLocks xmlns:a="http://schemas.openxmlformats.org/drawingml/2006/main" noChangeAspect="1"/>
           </wp:cNvGraphicFramePr>
@@ -5205,6 +5303,128 @@
     </w:lvl>
   </w:abstractNum>
   <w:abstractNum w:abstractNumId="7" w15:restartNumberingAfterBreak="0">
+    <w:nsid w:val="2C0166E0"/>
+    <w:multiLevelType w:val="multilevel"/>
+    <w:tmpl w:val="8A0A4BD8"/>
+    <w:lvl w:ilvl="0">
+      <w:start w:val="8"/>
+      <w:numFmt w:val="decimal"/>
+      <w:lvlText w:val="%1."/>
+      <w:lvlJc w:val="left"/>
+      <w:pPr>
+        <w:ind w:left="720" w:hanging="360"/>
+      </w:pPr>
+      <w:rPr>
+        <w:rFonts w:hint="default"/>
+        <w:b/>
+      </w:rPr>
+    </w:lvl>
+    <w:lvl w:ilvl="1">
+      <w:start w:val="1"/>
+      <w:numFmt w:val="decimal"/>
+      <w:isLgl/>
+      <w:lvlText w:val="%1.%2"/>
+      <w:lvlJc w:val="left"/>
+      <w:pPr>
+        <w:ind w:left="735" w:hanging="375"/>
+      </w:pPr>
+      <w:rPr>
+        <w:rFonts w:hint="default"/>
+      </w:rPr>
+    </w:lvl>
+    <w:lvl w:ilvl="2">
+      <w:start w:val="1"/>
+      <w:numFmt w:val="decimal"/>
+      <w:isLgl/>
+      <w:lvlText w:val="%1.%2.%3"/>
+      <w:lvlJc w:val="left"/>
+      <w:pPr>
+        <w:ind w:left="1080" w:hanging="720"/>
+      </w:pPr>
+      <w:rPr>
+        <w:rFonts w:hint="default"/>
+      </w:rPr>
+    </w:lvl>
+    <w:lvl w:ilvl="3">
+      <w:start w:val="1"/>
+      <w:numFmt w:val="decimal"/>
+      <w:isLgl/>
+      <w:lvlText w:val="%1.%2.%3.%4"/>
+      <w:lvlJc w:val="left"/>
+      <w:pPr>
+        <w:ind w:left="1080" w:hanging="720"/>
+      </w:pPr>
+      <w:rPr>
+        <w:rFonts w:hint="default"/>
+      </w:rPr>
+    </w:lvl>
+    <w:lvl w:ilvl="4">
+      <w:start w:val="1"/>
+      <w:numFmt w:val="decimal"/>
+      <w:isLgl/>
+      <w:lvlText w:val="%1.%2.%3.%4.%5"/>
+      <w:lvlJc w:val="left"/>
+      <w:pPr>
+        <w:ind w:left="1440" w:hanging="1080"/>
+      </w:pPr>
+      <w:rPr>
+        <w:rFonts w:hint="default"/>
+      </w:rPr>
+    </w:lvl>
+    <w:lvl w:ilvl="5">
+      <w:start w:val="1"/>
+      <w:numFmt w:val="decimal"/>
+      <w:isLgl/>
+      <w:lvlText w:val="%1.%2.%3.%4.%5.%6"/>
+      <w:lvlJc w:val="left"/>
+      <w:pPr>
+        <w:ind w:left="1440" w:hanging="1080"/>
+      </w:pPr>
+      <w:rPr>
+        <w:rFonts w:hint="default"/>
+      </w:rPr>
+    </w:lvl>
+    <w:lvl w:ilvl="6">
+      <w:start w:val="1"/>
+      <w:numFmt w:val="decimal"/>
+      <w:isLgl/>
+      <w:lvlText w:val="%1.%2.%3.%4.%5.%6.%7"/>
+      <w:lvlJc w:val="left"/>
+      <w:pPr>
+        <w:ind w:left="1800" w:hanging="1440"/>
+      </w:pPr>
+      <w:rPr>
+        <w:rFonts w:hint="default"/>
+      </w:rPr>
+    </w:lvl>
+    <w:lvl w:ilvl="7">
+      <w:start w:val="1"/>
+      <w:numFmt w:val="decimal"/>
+      <w:isLgl/>
+      <w:lvlText w:val="%1.%2.%3.%4.%5.%6.%7.%8"/>
+      <w:lvlJc w:val="left"/>
+      <w:pPr>
+        <w:ind w:left="2160" w:hanging="1800"/>
+      </w:pPr>
+      <w:rPr>
+        <w:rFonts w:hint="default"/>
+      </w:rPr>
+    </w:lvl>
+    <w:lvl w:ilvl="8">
+      <w:start w:val="1"/>
+      <w:numFmt w:val="decimal"/>
+      <w:isLgl/>
+      <w:lvlText w:val="%1.%2.%3.%4.%5.%6.%7.%8.%9"/>
+      <w:lvlJc w:val="left"/>
+      <w:pPr>
+        <w:ind w:left="2160" w:hanging="1800"/>
+      </w:pPr>
+      <w:rPr>
+        <w:rFonts w:hint="default"/>
+      </w:rPr>
+    </w:lvl>
+  </w:abstractNum>
+  <w:abstractNum w:abstractNumId="8" w15:restartNumberingAfterBreak="0">
     <w:nsid w:val="2D4574E1"/>
     <w:multiLevelType w:val="hybridMultilevel"/>
     <w:tmpl w:val="F750689E"/>
@@ -5294,7 +5514,7 @@
       </w:pPr>
     </w:lvl>
   </w:abstractNum>
-  <w:abstractNum w:abstractNumId="8" w15:restartNumberingAfterBreak="0">
+  <w:abstractNum w:abstractNumId="9" w15:restartNumberingAfterBreak="0">
     <w:nsid w:val="2F587EB8"/>
     <w:multiLevelType w:val="hybridMultilevel"/>
     <w:tmpl w:val="C43125CA"/>
@@ -5345,7 +5565,7 @@
       <w:lvlJc w:val="left"/>
     </w:lvl>
   </w:abstractNum>
-  <w:abstractNum w:abstractNumId="9" w15:restartNumberingAfterBreak="0">
+  <w:abstractNum w:abstractNumId="10" w15:restartNumberingAfterBreak="0">
     <w:nsid w:val="3071263C"/>
     <w:multiLevelType w:val="multilevel"/>
     <w:tmpl w:val="3D60E908"/>
@@ -5467,7 +5687,7 @@
       </w:rPr>
     </w:lvl>
   </w:abstractNum>
-  <w:abstractNum w:abstractNumId="10" w15:restartNumberingAfterBreak="0">
+  <w:abstractNum w:abstractNumId="11" w15:restartNumberingAfterBreak="0">
     <w:nsid w:val="38FD706D"/>
     <w:multiLevelType w:val="hybridMultilevel"/>
     <w:tmpl w:val="95D44AF4"/>
@@ -5556,7 +5776,7 @@
       </w:pPr>
     </w:lvl>
   </w:abstractNum>
-  <w:abstractNum w:abstractNumId="11" w15:restartNumberingAfterBreak="0">
+  <w:abstractNum w:abstractNumId="12" w15:restartNumberingAfterBreak="0">
     <w:nsid w:val="3D5E770A"/>
     <w:multiLevelType w:val="hybridMultilevel"/>
     <w:tmpl w:val="E054AF44"/>
@@ -5669,7 +5889,7 @@
       </w:rPr>
     </w:lvl>
   </w:abstractNum>
-  <w:abstractNum w:abstractNumId="12" w15:restartNumberingAfterBreak="0">
+  <w:abstractNum w:abstractNumId="13" w15:restartNumberingAfterBreak="0">
     <w:nsid w:val="528925C2"/>
     <w:multiLevelType w:val="hybridMultilevel"/>
     <w:tmpl w:val="9416BCCA"/>
@@ -5782,7 +6002,7 @@
       </w:rPr>
     </w:lvl>
   </w:abstractNum>
-  <w:abstractNum w:abstractNumId="13" w15:restartNumberingAfterBreak="0">
+  <w:abstractNum w:abstractNumId="14" w15:restartNumberingAfterBreak="0">
     <w:nsid w:val="6111056C"/>
     <w:multiLevelType w:val="hybridMultilevel"/>
     <w:tmpl w:val="D7F2DBE2"/>
@@ -5868,7 +6088,7 @@
       </w:pPr>
     </w:lvl>
   </w:abstractNum>
-  <w:abstractNum w:abstractNumId="14" w15:restartNumberingAfterBreak="0">
+  <w:abstractNum w:abstractNumId="15" w15:restartNumberingAfterBreak="0">
     <w:nsid w:val="664D6E20"/>
     <w:multiLevelType w:val="hybridMultilevel"/>
     <w:tmpl w:val="4002F4A6"/>
@@ -6008,7 +6228,7 @@
       </w:rPr>
     </w:lvl>
   </w:abstractNum>
-  <w:abstractNum w:abstractNumId="15" w15:restartNumberingAfterBreak="0">
+  <w:abstractNum w:abstractNumId="16" w15:restartNumberingAfterBreak="0">
     <w:nsid w:val="670B5F0F"/>
     <w:multiLevelType w:val="hybridMultilevel"/>
     <w:tmpl w:val="FED492C0"/>
@@ -6121,7 +6341,7 @@
       </w:rPr>
     </w:lvl>
   </w:abstractNum>
-  <w:abstractNum w:abstractNumId="16" w15:restartNumberingAfterBreak="0">
+  <w:abstractNum w:abstractNumId="17" w15:restartNumberingAfterBreak="0">
     <w:nsid w:val="6D152091"/>
     <w:multiLevelType w:val="hybridMultilevel"/>
     <w:tmpl w:val="C96CBC72"/>
@@ -6234,7 +6454,7 @@
       </w:rPr>
     </w:lvl>
   </w:abstractNum>
-  <w:abstractNum w:abstractNumId="17" w15:restartNumberingAfterBreak="0">
+  <w:abstractNum w:abstractNumId="18" w15:restartNumberingAfterBreak="0">
     <w:nsid w:val="78105D95"/>
     <w:multiLevelType w:val="multilevel"/>
     <w:tmpl w:val="3D60E908"/>
@@ -6360,34 +6580,34 @@
     <w:abstractNumId w:val="0"/>
   </w:num>
   <w:num w:numId="2">
-    <w:abstractNumId w:val="14"/>
+    <w:abstractNumId w:val="15"/>
   </w:num>
   <w:num w:numId="3">
-    <w:abstractNumId w:val="16"/>
+    <w:abstractNumId w:val="17"/>
   </w:num>
   <w:num w:numId="4">
     <w:abstractNumId w:val="1"/>
   </w:num>
   <w:num w:numId="5">
-    <w:abstractNumId w:val="11"/>
+    <w:abstractNumId w:val="12"/>
   </w:num>
   <w:num w:numId="6">
-    <w:abstractNumId w:val="8"/>
+    <w:abstractNumId w:val="9"/>
   </w:num>
   <w:num w:numId="7">
-    <w:abstractNumId w:val="7"/>
+    <w:abstractNumId w:val="8"/>
   </w:num>
   <w:num w:numId="8">
     <w:abstractNumId w:val="3"/>
   </w:num>
   <w:num w:numId="9">
-    <w:abstractNumId w:val="10"/>
+    <w:abstractNumId w:val="11"/>
   </w:num>
   <w:num w:numId="10">
     <w:abstractNumId w:val="5"/>
   </w:num>
   <w:num w:numId="11">
-    <w:abstractNumId w:val="13"/>
+    <w:abstractNumId w:val="14"/>
   </w:num>
   <w:num w:numId="12">
     <w:abstractNumId w:val="4"/>
@@ -6399,19 +6619,22 @@
     <w:abstractNumId w:val="2"/>
   </w:num>
   <w:num w:numId="15">
-    <w:abstractNumId w:val="9"/>
+    <w:abstractNumId w:val="10"/>
   </w:num>
   <w:num w:numId="16">
-    <w:abstractNumId w:val="17"/>
+    <w:abstractNumId w:val="18"/>
   </w:num>
   <w:num w:numId="17">
     <w:abstractNumId w:val="1"/>
   </w:num>
   <w:num w:numId="18">
-    <w:abstractNumId w:val="15"/>
+    <w:abstractNumId w:val="16"/>
   </w:num>
   <w:num w:numId="19">
-    <w:abstractNumId w:val="12"/>
+    <w:abstractNumId w:val="13"/>
+  </w:num>
+  <w:num w:numId="20">
+    <w:abstractNumId w:val="7"/>
   </w:num>
 </w:numbering>
 </file>

</xml_diff>